<commit_message>
IAPR HW1 part 2 started
</commit_message>
<xml_diff>
--- a/Social media/Strava.docx
+++ b/Social media/Strava.docx
@@ -4,20 +4,21 @@
   <w:body>
     <w:p>
       <w:pPr>
+        <w:spacing w:line="240" w:lineRule="auto"/>
         <w:jc w:val="center"/>
         <w:rPr>
           <w:b/>
           <w:bCs/>
-          <w:sz w:val="28"/>
-          <w:szCs w:val="28"/>
+          <w:sz w:val="24"/>
+          <w:szCs w:val="24"/>
         </w:rPr>
       </w:pPr>
       <w:r>
         <w:rPr>
           <w:b/>
           <w:bCs/>
-          <w:sz w:val="28"/>
-          <w:szCs w:val="28"/>
+          <w:sz w:val="24"/>
+          <w:szCs w:val="24"/>
         </w:rPr>
         <w:t>Strava</w:t>
       </w:r>
@@ -27,9 +28,12 @@
         <w:pBdr>
           <w:bottom w:val="single" w:sz="4" w:space="1" w:color="auto"/>
         </w:pBdr>
+        <w:spacing w:line="240" w:lineRule="auto"/>
         <w:rPr>
           <w:b/>
           <w:bCs/>
+          <w:sz w:val="20"/>
+          <w:szCs w:val="20"/>
         </w:rPr>
       </w:pPr>
     </w:p>
@@ -38,26 +42,30 @@
         <w:pBdr>
           <w:bottom w:val="single" w:sz="4" w:space="1" w:color="auto"/>
         </w:pBdr>
+        <w:spacing w:line="240" w:lineRule="auto"/>
         <w:rPr>
           <w:smallCaps/>
-          <w:sz w:val="28"/>
-          <w:szCs w:val="28"/>
+          <w:sz w:val="24"/>
+          <w:szCs w:val="24"/>
         </w:rPr>
       </w:pPr>
       <w:r>
         <w:rPr>
           <w:smallCaps/>
-          <w:sz w:val="28"/>
-          <w:szCs w:val="28"/>
+          <w:sz w:val="24"/>
+          <w:szCs w:val="24"/>
         </w:rPr>
         <w:t>Screenshots</w:t>
       </w:r>
     </w:p>
     <w:p>
       <w:pPr>
+        <w:spacing w:line="240" w:lineRule="auto"/>
         <w:rPr>
           <w:b/>
           <w:bCs/>
+          <w:sz w:val="20"/>
+          <w:szCs w:val="20"/>
         </w:rPr>
       </w:pPr>
       <w:r>
@@ -65,6 +73,8 @@
           <w:b/>
           <w:bCs/>
           <w:noProof/>
+          <w:sz w:val="20"/>
+          <w:szCs w:val="20"/>
         </w:rPr>
         <w:drawing>
           <wp:anchor distT="0" distB="0" distL="114300" distR="114300" simplePos="0" relativeHeight="251661312" behindDoc="0" locked="0" layoutInCell="1" allowOverlap="1" wp14:anchorId="78D04868" wp14:editId="3F1478DB">
@@ -134,6 +144,8 @@
           <w:b/>
           <w:bCs/>
           <w:noProof/>
+          <w:sz w:val="20"/>
+          <w:szCs w:val="20"/>
         </w:rPr>
         <w:drawing>
           <wp:anchor distT="0" distB="0" distL="114300" distR="114300" simplePos="0" relativeHeight="251660288" behindDoc="0" locked="0" layoutInCell="1" allowOverlap="1" wp14:anchorId="74E12352" wp14:editId="79329605">
@@ -203,6 +215,8 @@
           <w:b/>
           <w:bCs/>
           <w:noProof/>
+          <w:sz w:val="20"/>
+          <w:szCs w:val="20"/>
         </w:rPr>
         <w:drawing>
           <wp:anchor distT="0" distB="0" distL="114300" distR="114300" simplePos="0" relativeHeight="251659264" behindDoc="0" locked="0" layoutInCell="1" allowOverlap="1" wp14:anchorId="541AC7E6" wp14:editId="1FC0AEC5">
@@ -272,6 +286,8 @@
           <w:b/>
           <w:bCs/>
           <w:noProof/>
+          <w:sz w:val="20"/>
+          <w:szCs w:val="20"/>
         </w:rPr>
         <w:drawing>
           <wp:inline distT="0" distB="0" distL="0" distR="0" wp14:anchorId="1B0205DE" wp14:editId="67C67AC6">
@@ -325,54 +341,65 @@
     </w:p>
     <w:p>
       <w:pPr>
-        <w:rPr>
-          <w:lang w:val="en-GB"/>
-        </w:rPr>
-      </w:pPr>
-      <w:r>
-        <w:rPr>
+        <w:spacing w:line="240" w:lineRule="auto"/>
+        <w:rPr>
+          <w:sz w:val="20"/>
+          <w:szCs w:val="20"/>
+          <w:lang w:val="en-GB"/>
+        </w:rPr>
+      </w:pPr>
+      <w:r>
+        <w:rPr>
+          <w:sz w:val="20"/>
+          <w:szCs w:val="20"/>
           <w:lang w:val="en-GB"/>
         </w:rPr>
         <w:t xml:space="preserve">           </w:t>
       </w:r>
       <w:r>
         <w:rPr>
+          <w:sz w:val="20"/>
+          <w:szCs w:val="20"/>
           <w:lang w:val="en-GB"/>
         </w:rPr>
         <w:t>User’s</w:t>
       </w:r>
       <w:r>
         <w:rPr>
+          <w:sz w:val="20"/>
+          <w:szCs w:val="20"/>
           <w:lang w:val="en-GB"/>
         </w:rPr>
         <w:t xml:space="preserve"> profile</w:t>
       </w:r>
       <w:r>
         <w:rPr>
+          <w:sz w:val="20"/>
+          <w:szCs w:val="20"/>
           <w:lang w:val="en-GB"/>
         </w:rPr>
         <w:tab/>
       </w:r>
       <w:r>
         <w:rPr>
+          <w:sz w:val="20"/>
+          <w:szCs w:val="20"/>
           <w:lang w:val="en-GB"/>
         </w:rPr>
         <w:t xml:space="preserve">          </w:t>
       </w:r>
       <w:r>
         <w:rPr>
-          <w:lang w:val="en-GB"/>
-        </w:rPr>
-        <w:t>R</w:t>
-      </w:r>
-      <w:r>
-        <w:rPr>
-          <w:lang w:val="en-GB"/>
-        </w:rPr>
-        <w:t>ecord an activity</w:t>
-      </w:r>
-      <w:r>
-        <w:rPr>
+          <w:sz w:val="20"/>
+          <w:szCs w:val="20"/>
+          <w:lang w:val="en-GB"/>
+        </w:rPr>
+        <w:t>Record an activity</w:t>
+      </w:r>
+      <w:r>
+        <w:rPr>
+          <w:sz w:val="20"/>
+          <w:szCs w:val="20"/>
           <w:lang w:val="en-GB"/>
         </w:rPr>
         <w:tab/>
@@ -380,54 +407,72 @@
       </w:r>
       <w:r>
         <w:rPr>
+          <w:sz w:val="20"/>
+          <w:szCs w:val="20"/>
           <w:lang w:val="en-GB"/>
         </w:rPr>
         <w:t xml:space="preserve">     </w:t>
       </w:r>
       <w:r>
         <w:rPr>
+          <w:sz w:val="20"/>
+          <w:szCs w:val="20"/>
           <w:lang w:val="en-GB"/>
         </w:rPr>
         <w:t xml:space="preserve"> </w:t>
       </w:r>
       <w:r>
         <w:rPr>
+          <w:sz w:val="20"/>
+          <w:szCs w:val="20"/>
           <w:lang w:val="en-GB"/>
         </w:rPr>
         <w:t xml:space="preserve">Activity </w:t>
       </w:r>
       <w:r>
         <w:rPr>
+          <w:sz w:val="20"/>
+          <w:szCs w:val="20"/>
           <w:lang w:val="en-GB"/>
         </w:rPr>
         <w:t>analysis</w:t>
       </w:r>
       <w:r>
         <w:rPr>
+          <w:sz w:val="20"/>
+          <w:szCs w:val="20"/>
           <w:lang w:val="en-GB"/>
         </w:rPr>
         <w:tab/>
       </w:r>
       <w:r>
         <w:rPr>
+          <w:sz w:val="20"/>
+          <w:szCs w:val="20"/>
           <w:lang w:val="en-GB"/>
         </w:rPr>
         <w:t xml:space="preserve">       </w:t>
       </w:r>
       <w:r>
         <w:rPr>
+          <w:sz w:val="20"/>
+          <w:szCs w:val="20"/>
           <w:lang w:val="en-GB"/>
         </w:rPr>
         <w:t xml:space="preserve"> </w:t>
       </w:r>
       <w:r>
         <w:rPr>
+          <w:sz w:val="20"/>
+          <w:szCs w:val="20"/>
           <w:lang w:val="en-GB"/>
         </w:rPr>
         <w:t>News feed</w:t>
       </w:r>
       <w:r>
         <w:rPr>
+          <w:sz w:val="20"/>
+          <w:szCs w:val="20"/>
           <w:lang w:val="en-GB"/>
         </w:rPr>
         <w:tab/>
@@ -435,7 +480,10 @@
     </w:p>
     <w:p>
       <w:pPr>
-        <w:rPr>
+        <w:spacing w:line="240" w:lineRule="auto"/>
+        <w:rPr>
+          <w:sz w:val="20"/>
+          <w:szCs w:val="20"/>
           <w:lang w:val="en-GB"/>
         </w:rPr>
       </w:pPr>
@@ -445,18 +493,19 @@
         <w:pBdr>
           <w:bottom w:val="single" w:sz="4" w:space="1" w:color="auto"/>
         </w:pBdr>
+        <w:spacing w:line="240" w:lineRule="auto"/>
         <w:rPr>
           <w:smallCaps/>
-          <w:sz w:val="28"/>
-          <w:szCs w:val="28"/>
+          <w:sz w:val="24"/>
+          <w:szCs w:val="24"/>
           <w:lang w:val="en-GB"/>
         </w:rPr>
       </w:pPr>
       <w:r>
         <w:rPr>
           <w:smallCaps/>
-          <w:sz w:val="28"/>
-          <w:szCs w:val="28"/>
+          <w:sz w:val="24"/>
+          <w:szCs w:val="24"/>
           <w:lang w:val="en-GB"/>
         </w:rPr>
         <w:t>Value proposition</w:t>
@@ -464,72 +513,89 @@
     </w:p>
     <w:p>
       <w:pPr>
-        <w:rPr>
-          <w:lang w:val="en-GB"/>
-        </w:rPr>
-      </w:pPr>
-      <w:r>
-        <w:rPr>
-          <w:lang w:val="en-GB"/>
-        </w:rPr>
-        <w:t>Strava is a</w:t>
-      </w:r>
-      <w:r>
-        <w:rPr>
-          <w:lang w:val="en-GB"/>
-        </w:rPr>
-        <w:t xml:space="preserve"> social platform where one can record, track, and share sports activities with other casual or professional </w:t>
-      </w:r>
-      <w:r>
-        <w:rPr>
+        <w:spacing w:line="240" w:lineRule="auto"/>
+        <w:rPr>
+          <w:sz w:val="20"/>
+          <w:szCs w:val="20"/>
+          <w:lang w:val="en-GB"/>
+        </w:rPr>
+      </w:pPr>
+      <w:r>
+        <w:rPr>
+          <w:sz w:val="20"/>
+          <w:szCs w:val="20"/>
+          <w:lang w:val="en-GB"/>
+        </w:rPr>
+        <w:t xml:space="preserve">Strava is a social platform where one can record, track, and share sports activities with other casual or professional </w:t>
+      </w:r>
+      <w:r>
+        <w:rPr>
+          <w:sz w:val="20"/>
+          <w:szCs w:val="20"/>
           <w:lang w:val="en-GB"/>
         </w:rPr>
         <w:t xml:space="preserve">athletes in different sports as running, </w:t>
       </w:r>
       <w:r>
         <w:rPr>
+          <w:sz w:val="20"/>
+          <w:szCs w:val="20"/>
           <w:lang w:val="en-GB"/>
         </w:rPr>
         <w:t>biking,</w:t>
       </w:r>
       <w:r>
         <w:rPr>
+          <w:sz w:val="20"/>
+          <w:szCs w:val="20"/>
           <w:lang w:val="en-GB"/>
         </w:rPr>
         <w:t xml:space="preserve"> or swimming</w:t>
       </w:r>
       <w:r>
         <w:rPr>
+          <w:sz w:val="20"/>
+          <w:szCs w:val="20"/>
           <w:lang w:val="en-GB"/>
         </w:rPr>
         <w:t xml:space="preserve">. </w:t>
       </w:r>
       <w:r>
         <w:rPr>
+          <w:sz w:val="20"/>
+          <w:szCs w:val="20"/>
           <w:lang w:val="en-GB"/>
         </w:rPr>
         <w:t xml:space="preserve">In this study, I will focus </w:t>
       </w:r>
       <w:r>
         <w:rPr>
+          <w:sz w:val="20"/>
+          <w:szCs w:val="20"/>
           <w:lang w:val="en-GB"/>
         </w:rPr>
         <w:t xml:space="preserve">on </w:t>
       </w:r>
       <w:r>
         <w:rPr>
+          <w:sz w:val="20"/>
+          <w:szCs w:val="20"/>
           <w:lang w:val="en-GB"/>
         </w:rPr>
         <w:t>the customer segment containing the runners</w:t>
       </w:r>
       <w:r>
         <w:rPr>
+          <w:sz w:val="20"/>
+          <w:szCs w:val="20"/>
           <w:lang w:val="en-GB"/>
         </w:rPr>
         <w:t xml:space="preserve"> only</w:t>
       </w:r>
       <w:r>
         <w:rPr>
+          <w:sz w:val="20"/>
+          <w:szCs w:val="20"/>
           <w:lang w:val="en-GB"/>
         </w:rPr>
         <w:t xml:space="preserve">. </w:t>
@@ -537,15 +603,36 @@
     </w:p>
     <w:p>
       <w:pPr>
-        <w:rPr>
-          <w:lang w:val="en-GB"/>
-        </w:rPr>
-      </w:pPr>
-      <w:r>
-        <w:rPr>
-          <w:lang w:val="en-GB"/>
-        </w:rPr>
-        <w:t xml:space="preserve">On the screenshots above, on can see four main functions available on the platform: </w:t>
+        <w:spacing w:line="240" w:lineRule="auto"/>
+        <w:rPr>
+          <w:sz w:val="20"/>
+          <w:szCs w:val="20"/>
+          <w:lang w:val="en-GB"/>
+        </w:rPr>
+      </w:pPr>
+      <w:r>
+        <w:rPr>
+          <w:sz w:val="20"/>
+          <w:szCs w:val="20"/>
+          <w:lang w:val="en-GB"/>
+        </w:rPr>
+        <w:t>On the screenshots above, on</w:t>
+      </w:r>
+      <w:r>
+        <w:rPr>
+          <w:sz w:val="20"/>
+          <w:szCs w:val="20"/>
+          <w:lang w:val="en-GB"/>
+        </w:rPr>
+        <w:t>e</w:t>
+      </w:r>
+      <w:r>
+        <w:rPr>
+          <w:sz w:val="20"/>
+          <w:szCs w:val="20"/>
+          <w:lang w:val="en-GB"/>
+        </w:rPr>
+        <w:t xml:space="preserve"> can see four main functions available on the platform: </w:t>
       </w:r>
     </w:p>
     <w:p>
@@ -555,7 +642,10 @@
           <w:ilvl w:val="0"/>
           <w:numId w:val="5"/>
         </w:numPr>
-        <w:rPr>
+        <w:spacing w:line="240" w:lineRule="auto"/>
+        <w:rPr>
+          <w:sz w:val="20"/>
+          <w:szCs w:val="20"/>
           <w:lang w:val="en-GB"/>
         </w:rPr>
       </w:pPr>
@@ -563,48 +653,56 @@
         <w:rPr>
           <w:b/>
           <w:bCs/>
+          <w:sz w:val="20"/>
+          <w:szCs w:val="20"/>
           <w:lang w:val="en-GB"/>
         </w:rPr>
         <w:t xml:space="preserve">User’s profile: </w:t>
       </w:r>
       <w:r>
         <w:rPr>
+          <w:sz w:val="20"/>
+          <w:szCs w:val="20"/>
           <w:lang w:val="en-GB"/>
         </w:rPr>
         <w:t xml:space="preserve">This is the place where the user finds his/her activity records and </w:t>
       </w:r>
       <w:r>
         <w:rPr>
+          <w:sz w:val="20"/>
+          <w:szCs w:val="20"/>
           <w:lang w:val="en-GB"/>
         </w:rPr>
         <w:t xml:space="preserve">a lot of statistics such as distances and elevation changes </w:t>
       </w:r>
       <w:r>
         <w:rPr>
-          <w:lang w:val="en-GB"/>
-        </w:rPr>
-        <w:t>as well as the time spent training</w:t>
-      </w:r>
-      <w:r>
-        <w:rPr>
-          <w:lang w:val="en-GB"/>
-        </w:rPr>
-        <w:t>.</w:t>
-      </w:r>
-      <w:r>
-        <w:rPr>
+          <w:sz w:val="20"/>
+          <w:szCs w:val="20"/>
+          <w:lang w:val="en-GB"/>
+        </w:rPr>
+        <w:t>as well as the time spent training.</w:t>
+      </w:r>
+      <w:r>
+        <w:rPr>
+          <w:sz w:val="20"/>
+          <w:szCs w:val="20"/>
           <w:lang w:val="en-GB"/>
         </w:rPr>
         <w:t xml:space="preserve"> The personal records over different distances</w:t>
       </w:r>
       <w:r>
         <w:rPr>
+          <w:sz w:val="20"/>
+          <w:szCs w:val="20"/>
           <w:lang w:val="en-GB"/>
         </w:rPr>
         <w:t xml:space="preserve"> are shown</w:t>
       </w:r>
       <w:r>
         <w:rPr>
+          <w:sz w:val="20"/>
+          <w:szCs w:val="20"/>
           <w:lang w:val="en-GB"/>
         </w:rPr>
         <w:t xml:space="preserve"> as well.</w:t>
@@ -617,7 +715,10 @@
           <w:ilvl w:val="0"/>
           <w:numId w:val="5"/>
         </w:numPr>
-        <w:rPr>
+        <w:spacing w:line="240" w:lineRule="auto"/>
+        <w:rPr>
+          <w:sz w:val="20"/>
+          <w:szCs w:val="20"/>
           <w:lang w:val="en-GB"/>
         </w:rPr>
       </w:pPr>
@@ -625,27 +726,27 @@
         <w:rPr>
           <w:b/>
           <w:bCs/>
+          <w:sz w:val="20"/>
+          <w:szCs w:val="20"/>
           <w:lang w:val="en-GB"/>
         </w:rPr>
         <w:t xml:space="preserve">Activity record: </w:t>
       </w:r>
       <w:r>
         <w:rPr>
+          <w:sz w:val="20"/>
+          <w:szCs w:val="20"/>
           <w:lang w:val="en-GB"/>
         </w:rPr>
         <w:t>F</w:t>
       </w:r>
       <w:r>
         <w:rPr>
-          <w:lang w:val="en-GB"/>
-        </w:rPr>
-        <w:t>or those who do not own a connected watch</w:t>
-      </w:r>
-      <w:r>
-        <w:rPr>
-          <w:lang w:val="en-GB"/>
-        </w:rPr>
-        <w:t xml:space="preserve"> and run with their smartphone, this function allows the user to record the route, pace and heart rate while running.</w:t>
+          <w:sz w:val="20"/>
+          <w:szCs w:val="20"/>
+          <w:lang w:val="en-GB"/>
+        </w:rPr>
+        <w:t>or those who do not own a connected watch and run with their smartphone, this function allows the user to record the route, pace and heart rate while running.</w:t>
       </w:r>
     </w:p>
     <w:p>
@@ -655,7 +756,10 @@
           <w:ilvl w:val="0"/>
           <w:numId w:val="5"/>
         </w:numPr>
-        <w:rPr>
+        <w:spacing w:line="240" w:lineRule="auto"/>
+        <w:rPr>
+          <w:sz w:val="20"/>
+          <w:szCs w:val="20"/>
           <w:lang w:val="en-GB"/>
         </w:rPr>
       </w:pPr>
@@ -663,48 +767,64 @@
         <w:rPr>
           <w:b/>
           <w:bCs/>
+          <w:sz w:val="20"/>
+          <w:szCs w:val="20"/>
           <w:lang w:val="en-GB"/>
         </w:rPr>
         <w:t>Activity analysis:</w:t>
       </w:r>
       <w:r>
         <w:rPr>
+          <w:sz w:val="20"/>
+          <w:szCs w:val="20"/>
           <w:lang w:val="en-GB"/>
         </w:rPr>
         <w:t xml:space="preserve"> </w:t>
       </w:r>
       <w:r>
         <w:rPr>
+          <w:sz w:val="20"/>
+          <w:szCs w:val="20"/>
           <w:lang w:val="en-GB"/>
         </w:rPr>
         <w:t>After having recorded an activity, one can see here the route, pace, time</w:t>
       </w:r>
       <w:r>
         <w:rPr>
+          <w:sz w:val="20"/>
+          <w:szCs w:val="20"/>
           <w:lang w:val="en-GB"/>
         </w:rPr>
         <w:t>,</w:t>
       </w:r>
       <w:r>
         <w:rPr>
+          <w:sz w:val="20"/>
+          <w:szCs w:val="20"/>
           <w:lang w:val="en-GB"/>
         </w:rPr>
         <w:t xml:space="preserve"> heart rate, elevation gain and other statistics depending also on external</w:t>
       </w:r>
       <w:r>
         <w:rPr>
+          <w:sz w:val="20"/>
+          <w:szCs w:val="20"/>
           <w:lang w:val="en-GB"/>
         </w:rPr>
         <w:t xml:space="preserve"> </w:t>
       </w:r>
       <w:r>
         <w:rPr>
+          <w:sz w:val="20"/>
+          <w:szCs w:val="20"/>
           <w:lang w:val="en-GB"/>
         </w:rPr>
         <w:t>monitors</w:t>
       </w:r>
       <w:r>
         <w:rPr>
+          <w:sz w:val="20"/>
+          <w:szCs w:val="20"/>
           <w:lang w:val="en-GB"/>
         </w:rPr>
         <w:t xml:space="preserve"> (HRM, power meter, etc…).</w:t>
@@ -717,7 +837,10 @@
           <w:ilvl w:val="0"/>
           <w:numId w:val="5"/>
         </w:numPr>
-        <w:rPr>
+        <w:spacing w:line="240" w:lineRule="auto"/>
+        <w:rPr>
+          <w:sz w:val="20"/>
+          <w:szCs w:val="20"/>
           <w:lang w:val="en-GB"/>
         </w:rPr>
       </w:pPr>
@@ -725,62 +848,52 @@
         <w:rPr>
           <w:b/>
           <w:bCs/>
+          <w:sz w:val="20"/>
+          <w:szCs w:val="20"/>
           <w:lang w:val="en-GB"/>
         </w:rPr>
         <w:t>News feed:</w:t>
       </w:r>
       <w:r>
         <w:rPr>
-          <w:lang w:val="en-GB"/>
-        </w:rPr>
-        <w:t xml:space="preserve"> B</w:t>
-      </w:r>
-      <w:r>
-        <w:rPr>
-          <w:lang w:val="en-GB"/>
-        </w:rPr>
-        <w:t xml:space="preserve">ecome a standard on most </w:t>
-      </w:r>
-      <w:r>
-        <w:rPr>
-          <w:lang w:val="en-GB"/>
-        </w:rPr>
-        <w:t xml:space="preserve">social </w:t>
-      </w:r>
-      <w:r>
-        <w:rPr>
-          <w:lang w:val="en-GB"/>
-        </w:rPr>
-        <w:t>platforms</w:t>
-      </w:r>
-      <w:r>
-        <w:rPr>
-          <w:lang w:val="en-GB"/>
-        </w:rPr>
-        <w:t>, Strava also offers a news feed where the user can see other users’ activities. It can be friends but also professional athletes sharing their daily training.</w:t>
-      </w:r>
-    </w:p>
-    <w:p>
-      <w:pPr>
-        <w:rPr>
-          <w:lang w:val="en-GB"/>
-        </w:rPr>
-      </w:pPr>
-    </w:p>
-    <w:p>
-      <w:pPr>
-        <w:rPr>
-          <w:lang w:val="en-GB"/>
-        </w:rPr>
-      </w:pPr>
-      <w:r>
-        <w:rPr>
-          <w:lang w:val="en-GB"/>
-        </w:rPr>
-        <w:t>The following section presents a value proposition canvas for the specific segment of runner</w:t>
-      </w:r>
-      <w:r>
-        <w:rPr>
+          <w:sz w:val="20"/>
+          <w:szCs w:val="20"/>
+          <w:lang w:val="en-GB"/>
+        </w:rPr>
+        <w:t xml:space="preserve"> Become a standard on most social platforms, Strava also offers a news feed where the user can see other users’ activities. It can be friends but also professional athletes sharing their daily training.</w:t>
+      </w:r>
+    </w:p>
+    <w:p>
+      <w:pPr>
+        <w:spacing w:line="240" w:lineRule="auto"/>
+        <w:rPr>
+          <w:sz w:val="20"/>
+          <w:szCs w:val="20"/>
+          <w:lang w:val="en-GB"/>
+        </w:rPr>
+      </w:pPr>
+    </w:p>
+    <w:p>
+      <w:pPr>
+        <w:spacing w:line="240" w:lineRule="auto"/>
+        <w:rPr>
+          <w:sz w:val="20"/>
+          <w:szCs w:val="20"/>
+          <w:lang w:val="en-GB"/>
+        </w:rPr>
+      </w:pPr>
+      <w:r>
+        <w:rPr>
+          <w:sz w:val="20"/>
+          <w:szCs w:val="20"/>
+          <w:lang w:val="en-GB"/>
+        </w:rPr>
+        <w:t>The following section presents a value proposition for the specific segment of runner</w:t>
+      </w:r>
+      <w:r>
+        <w:rPr>
+          <w:sz w:val="20"/>
+          <w:szCs w:val="20"/>
           <w:lang w:val="en-GB"/>
         </w:rPr>
         <w:t>s.</w:t>
@@ -788,7 +901,40 @@
     </w:p>
     <w:p>
       <w:pPr>
-        <w:rPr>
+        <w:spacing w:line="240" w:lineRule="auto"/>
+        <w:rPr>
+          <w:sz w:val="20"/>
+          <w:szCs w:val="20"/>
+          <w:lang w:val="en-GB"/>
+        </w:rPr>
+      </w:pPr>
+    </w:p>
+    <w:p>
+      <w:pPr>
+        <w:spacing w:line="240" w:lineRule="auto"/>
+        <w:rPr>
+          <w:sz w:val="20"/>
+          <w:szCs w:val="20"/>
+          <w:lang w:val="en-GB"/>
+        </w:rPr>
+      </w:pPr>
+    </w:p>
+    <w:p>
+      <w:pPr>
+        <w:spacing w:line="240" w:lineRule="auto"/>
+        <w:rPr>
+          <w:sz w:val="20"/>
+          <w:szCs w:val="20"/>
+          <w:lang w:val="en-GB"/>
+        </w:rPr>
+      </w:pPr>
+    </w:p>
+    <w:p>
+      <w:pPr>
+        <w:spacing w:line="240" w:lineRule="auto"/>
+        <w:rPr>
+          <w:sz w:val="20"/>
+          <w:szCs w:val="20"/>
           <w:lang w:val="en-GB"/>
         </w:rPr>
         <w:sectPr>
@@ -802,12 +948,11 @@
     </w:p>
     <w:p>
       <w:pPr>
+        <w:spacing w:line="240" w:lineRule="auto"/>
         <w:rPr>
           <w:b/>
           <w:bCs/>
           <w:smallCaps/>
-          <w:sz w:val="24"/>
-          <w:szCs w:val="24"/>
           <w:lang w:val="en-GB"/>
         </w:rPr>
         <w:sectPr>
@@ -821,14 +966,19 @@
     </w:p>
     <w:p>
       <w:pPr>
+        <w:spacing w:line="240" w:lineRule="auto"/>
         <w:rPr>
           <w:smallCaps/>
+          <w:sz w:val="20"/>
+          <w:szCs w:val="20"/>
           <w:lang w:val="en-GB"/>
         </w:rPr>
       </w:pPr>
       <w:r>
         <w:rPr>
           <w:smallCaps/>
+          <w:sz w:val="20"/>
+          <w:szCs w:val="20"/>
           <w:lang w:val="en-GB"/>
         </w:rPr>
         <w:lastRenderedPageBreak/>
@@ -842,15 +992,20 @@
           <w:ilvl w:val="0"/>
           <w:numId w:val="7"/>
         </w:numPr>
-        <w:rPr>
-          <w:lang w:val="en-GB"/>
-        </w:rPr>
-      </w:pPr>
-      <w:r>
-        <w:rPr>
-          <w:lang w:val="en-GB"/>
-        </w:rPr>
-        <w:t>Track progression</w:t>
+        <w:spacing w:line="240" w:lineRule="auto"/>
+        <w:rPr>
+          <w:sz w:val="20"/>
+          <w:szCs w:val="20"/>
+          <w:lang w:val="en-GB"/>
+        </w:rPr>
+      </w:pPr>
+      <w:r>
+        <w:rPr>
+          <w:sz w:val="20"/>
+          <w:szCs w:val="20"/>
+          <w:lang w:val="en-GB"/>
+        </w:rPr>
+        <w:t>Share activities</w:t>
       </w:r>
     </w:p>
     <w:p>
@@ -860,15 +1015,20 @@
           <w:ilvl w:val="0"/>
           <w:numId w:val="7"/>
         </w:numPr>
-        <w:rPr>
-          <w:lang w:val="en-GB"/>
-        </w:rPr>
-      </w:pPr>
-      <w:r>
-        <w:rPr>
-          <w:lang w:val="en-GB"/>
-        </w:rPr>
-        <w:t>Store training data</w:t>
+        <w:spacing w:line="240" w:lineRule="auto"/>
+        <w:rPr>
+          <w:sz w:val="20"/>
+          <w:szCs w:val="20"/>
+          <w:lang w:val="en-GB"/>
+        </w:rPr>
+      </w:pPr>
+      <w:r>
+        <w:rPr>
+          <w:sz w:val="20"/>
+          <w:szCs w:val="20"/>
+          <w:lang w:val="en-GB"/>
+        </w:rPr>
+        <w:t>Track progression</w:t>
       </w:r>
     </w:p>
     <w:p>
@@ -878,21 +1038,20 @@
           <w:ilvl w:val="0"/>
           <w:numId w:val="7"/>
         </w:numPr>
-        <w:rPr>
-          <w:lang w:val="en-GB"/>
-        </w:rPr>
-      </w:pPr>
-      <w:r>
-        <w:rPr>
-          <w:lang w:val="en-GB"/>
-        </w:rPr>
-        <w:t>Find new routes</w:t>
-      </w:r>
-      <w:r>
-        <w:rPr>
-          <w:lang w:val="en-GB"/>
-        </w:rPr>
-        <w:t xml:space="preserve"> in unknown places</w:t>
+        <w:spacing w:line="240" w:lineRule="auto"/>
+        <w:rPr>
+          <w:sz w:val="20"/>
+          <w:szCs w:val="20"/>
+          <w:lang w:val="en-GB"/>
+        </w:rPr>
+      </w:pPr>
+      <w:r>
+        <w:rPr>
+          <w:sz w:val="20"/>
+          <w:szCs w:val="20"/>
+          <w:lang w:val="en-GB"/>
+        </w:rPr>
+        <w:t>Store training data</w:t>
       </w:r>
     </w:p>
     <w:p>
@@ -902,15 +1061,28 @@
           <w:ilvl w:val="0"/>
           <w:numId w:val="7"/>
         </w:numPr>
-        <w:rPr>
-          <w:lang w:val="en-GB"/>
-        </w:rPr>
-      </w:pPr>
-      <w:r>
-        <w:rPr>
-          <w:lang w:val="en-GB"/>
-        </w:rPr>
-        <w:t>Measuring up to others</w:t>
+        <w:spacing w:line="240" w:lineRule="auto"/>
+        <w:rPr>
+          <w:sz w:val="20"/>
+          <w:szCs w:val="20"/>
+          <w:lang w:val="en-GB"/>
+        </w:rPr>
+      </w:pPr>
+      <w:r>
+        <w:rPr>
+          <w:sz w:val="20"/>
+          <w:szCs w:val="20"/>
+          <w:lang w:val="en-GB"/>
+        </w:rPr>
+        <w:t>Find new routes</w:t>
+      </w:r>
+      <w:r>
+        <w:rPr>
+          <w:sz w:val="20"/>
+          <w:szCs w:val="20"/>
+          <w:lang w:val="en-GB"/>
+        </w:rPr>
+        <w:t xml:space="preserve"> in unknown places</w:t>
       </w:r>
     </w:p>
     <w:p>
@@ -920,21 +1092,58 @@
           <w:ilvl w:val="0"/>
           <w:numId w:val="7"/>
         </w:numPr>
-        <w:rPr>
-          <w:lang w:val="en-GB"/>
-        </w:rPr>
-      </w:pPr>
-    </w:p>
-    <w:p>
-      <w:pPr>
+        <w:spacing w:line="240" w:lineRule="auto"/>
+        <w:rPr>
+          <w:sz w:val="20"/>
+          <w:szCs w:val="20"/>
+          <w:lang w:val="en-GB"/>
+        </w:rPr>
+      </w:pPr>
+      <w:r>
+        <w:rPr>
+          <w:sz w:val="20"/>
+          <w:szCs w:val="20"/>
+          <w:lang w:val="en-GB"/>
+        </w:rPr>
+        <w:t>Compete with other athletes</w:t>
+      </w:r>
+    </w:p>
+    <w:p>
+      <w:pPr>
+        <w:spacing w:line="240" w:lineRule="auto"/>
+        <w:rPr>
+          <w:sz w:val="20"/>
+          <w:szCs w:val="20"/>
+          <w:lang w:val="en-GB"/>
+        </w:rPr>
+      </w:pPr>
+    </w:p>
+    <w:p>
+      <w:pPr>
+        <w:spacing w:line="240" w:lineRule="auto"/>
         <w:rPr>
           <w:smallCaps/>
-          <w:lang w:val="en-GB"/>
-        </w:rPr>
-      </w:pPr>
-      <w:r>
+          <w:sz w:val="20"/>
+          <w:szCs w:val="20"/>
+          <w:lang w:val="en-GB"/>
+        </w:rPr>
+      </w:pPr>
+    </w:p>
+    <w:p>
+      <w:pPr>
+        <w:spacing w:line="240" w:lineRule="auto"/>
         <w:rPr>
           <w:smallCaps/>
+          <w:sz w:val="20"/>
+          <w:szCs w:val="20"/>
+          <w:lang w:val="en-GB"/>
+        </w:rPr>
+      </w:pPr>
+      <w:r>
+        <w:rPr>
+          <w:smallCaps/>
+          <w:sz w:val="20"/>
+          <w:szCs w:val="20"/>
           <w:lang w:val="en-GB"/>
         </w:rPr>
         <w:t>Pains</w:t>
@@ -947,21 +1156,20 @@
           <w:ilvl w:val="0"/>
           <w:numId w:val="7"/>
         </w:numPr>
-        <w:rPr>
-          <w:lang w:val="en-GB"/>
-        </w:rPr>
-      </w:pPr>
-      <w:r>
-        <w:rPr>
-          <w:lang w:val="en-GB"/>
-        </w:rPr>
-        <w:t>L</w:t>
-      </w:r>
-      <w:r>
-        <w:rPr>
-          <w:lang w:val="en-GB"/>
-        </w:rPr>
-        <w:t>ose progress and training data</w:t>
+        <w:spacing w:line="240" w:lineRule="auto"/>
+        <w:rPr>
+          <w:sz w:val="20"/>
+          <w:szCs w:val="20"/>
+          <w:lang w:val="en-GB"/>
+        </w:rPr>
+      </w:pPr>
+      <w:r>
+        <w:rPr>
+          <w:sz w:val="20"/>
+          <w:szCs w:val="20"/>
+          <w:lang w:val="en-GB"/>
+        </w:rPr>
+        <w:t>Lose progress and training data</w:t>
       </w:r>
     </w:p>
     <w:p>
@@ -971,35 +1179,20 @@
           <w:ilvl w:val="0"/>
           <w:numId w:val="7"/>
         </w:numPr>
-        <w:rPr>
-          <w:lang w:val="en-GB"/>
-        </w:rPr>
-      </w:pPr>
-      <w:r>
-        <w:rPr>
+        <w:spacing w:line="240" w:lineRule="auto"/>
+        <w:rPr>
+          <w:sz w:val="20"/>
+          <w:szCs w:val="20"/>
+          <w:lang w:val="en-GB"/>
+        </w:rPr>
+      </w:pPr>
+      <w:r>
+        <w:rPr>
+          <w:sz w:val="20"/>
+          <w:szCs w:val="20"/>
           <w:lang w:val="en-GB"/>
         </w:rPr>
         <w:t>Get lost while running abroad</w:t>
-      </w:r>
-    </w:p>
-    <w:p>
-      <w:pPr>
-        <w:rPr>
-          <w:lang w:val="en-GB"/>
-        </w:rPr>
-      </w:pPr>
-      <w:r>
-        <w:rPr>
-          <w:smallCaps/>
-          <w:lang w:val="en-GB"/>
-        </w:rPr>
-        <w:t>Gain creators</w:t>
-      </w:r>
-      <w:r>
-        <w:rPr>
-          <w:lang w:val="en-GB"/>
-        </w:rPr>
-        <w:t xml:space="preserve"> </w:t>
       </w:r>
     </w:p>
     <w:p>
@@ -1009,21 +1202,28 @@
           <w:ilvl w:val="0"/>
           <w:numId w:val="7"/>
         </w:numPr>
-        <w:rPr>
-          <w:lang w:val="en-GB"/>
-        </w:rPr>
-      </w:pPr>
-      <w:r>
-        <w:rPr>
-          <w:lang w:val="en-GB"/>
-        </w:rPr>
-        <w:t>T</w:t>
-      </w:r>
-      <w:r>
-        <w:rPr>
-          <w:lang w:val="en-GB"/>
-        </w:rPr>
-        <w:t>hanks to strava segment, give your best on a given route and measure yourself against other runners</w:t>
+        <w:spacing w:line="240" w:lineRule="auto"/>
+        <w:rPr>
+          <w:sz w:val="20"/>
+          <w:szCs w:val="20"/>
+          <w:lang w:val="en-GB"/>
+        </w:rPr>
+      </w:pPr>
+      <w:r>
+        <w:rPr>
+          <w:sz w:val="20"/>
+          <w:szCs w:val="20"/>
+          <w:lang w:val="en-GB"/>
+        </w:rPr>
+        <w:t xml:space="preserve">Run too fast and </w:t>
+      </w:r>
+      <w:r>
+        <w:rPr>
+          <w:sz w:val="20"/>
+          <w:szCs w:val="20"/>
+          <w:lang w:val="en-GB"/>
+        </w:rPr>
+        <w:t>struggle finishing the run</w:t>
       </w:r>
     </w:p>
     <w:p>
@@ -1033,36 +1233,69 @@
           <w:ilvl w:val="0"/>
           <w:numId w:val="7"/>
         </w:numPr>
-        <w:rPr>
-          <w:lang w:val="en-GB"/>
-        </w:rPr>
-      </w:pPr>
-    </w:p>
-    <w:p>
-      <w:pPr>
-        <w:rPr>
-          <w:lang w:val="en-GB"/>
-        </w:rPr>
-      </w:pPr>
-      <w:r>
+        <w:spacing w:line="240" w:lineRule="auto"/>
+        <w:rPr>
+          <w:sz w:val="20"/>
+          <w:szCs w:val="20"/>
+          <w:lang w:val="en-GB"/>
+        </w:rPr>
+      </w:pPr>
+      <w:r>
+        <w:rPr>
+          <w:sz w:val="20"/>
+          <w:szCs w:val="20"/>
+          <w:lang w:val="en-GB"/>
+        </w:rPr>
+        <w:t>Have difficulties calculating the distance run</w:t>
+      </w:r>
+    </w:p>
+    <w:p>
+      <w:pPr>
+        <w:spacing w:line="240" w:lineRule="auto"/>
         <w:rPr>
           <w:smallCaps/>
-          <w:lang w:val="en-GB"/>
-        </w:rPr>
-        <w:t>Pain</w:t>
-      </w:r>
-      <w:r>
-        <w:rPr>
+          <w:sz w:val="20"/>
+          <w:szCs w:val="20"/>
+          <w:lang w:val="en-GB"/>
+        </w:rPr>
+      </w:pPr>
+    </w:p>
+    <w:p>
+      <w:pPr>
+        <w:spacing w:line="240" w:lineRule="auto"/>
+        <w:rPr>
+          <w:smallCaps/>
+          <w:sz w:val="20"/>
+          <w:szCs w:val="20"/>
+          <w:lang w:val="en-GB"/>
+        </w:rPr>
+      </w:pPr>
+    </w:p>
+    <w:p>
+      <w:pPr>
+        <w:spacing w:line="240" w:lineRule="auto"/>
+        <w:rPr>
+          <w:sz w:val="20"/>
+          <w:szCs w:val="20"/>
+          <w:lang w:val="en-GB"/>
+        </w:rPr>
+      </w:pPr>
+      <w:r>
+        <w:rPr>
+          <w:smallCaps/>
+          <w:sz w:val="20"/>
+          <w:szCs w:val="20"/>
+          <w:lang w:val="en-GB"/>
+        </w:rPr>
+        <w:t>Gain creators</w:t>
+      </w:r>
+      <w:r>
+        <w:rPr>
+          <w:sz w:val="20"/>
+          <w:szCs w:val="20"/>
           <w:lang w:val="en-GB"/>
         </w:rPr>
         <w:t xml:space="preserve"> </w:t>
-      </w:r>
-      <w:r>
-        <w:rPr>
-          <w:smallCaps/>
-          <w:lang w:val="en-GB"/>
-        </w:rPr>
-        <w:t>relievers</w:t>
       </w:r>
     </w:p>
     <w:p>
@@ -1072,39 +1305,36 @@
           <w:ilvl w:val="0"/>
           <w:numId w:val="7"/>
         </w:numPr>
-        <w:rPr>
-          <w:lang w:val="en-GB"/>
-        </w:rPr>
-      </w:pPr>
-      <w:r>
-        <w:rPr>
-          <w:lang w:val="en-GB"/>
-        </w:rPr>
-        <w:t>Safe</w:t>
-      </w:r>
-      <w:r>
-        <w:rPr>
-          <w:lang w:val="en-GB"/>
-        </w:rPr>
-        <w:t xml:space="preserve"> online</w:t>
-      </w:r>
-      <w:r>
-        <w:rPr>
-          <w:lang w:val="en-GB"/>
-        </w:rPr>
-        <w:t xml:space="preserve"> storage of training data an</w:t>
-      </w:r>
-      <w:r>
-        <w:rPr>
-          <w:lang w:val="en-GB"/>
-        </w:rPr>
-        <w:t>d</w:t>
-      </w:r>
-      <w:r>
-        <w:rPr>
-          <w:lang w:val="en-GB"/>
-        </w:rPr>
-        <w:t xml:space="preserve"> performances</w:t>
+        <w:spacing w:line="240" w:lineRule="auto"/>
+        <w:rPr>
+          <w:sz w:val="20"/>
+          <w:szCs w:val="20"/>
+          <w:lang w:val="en-GB"/>
+        </w:rPr>
+      </w:pPr>
+      <w:r>
+        <w:rPr>
+          <w:sz w:val="20"/>
+          <w:szCs w:val="20"/>
+          <w:lang w:val="en-GB"/>
+        </w:rPr>
+        <w:t xml:space="preserve">News feed allows </w:t>
+      </w:r>
+      <w:r>
+        <w:rPr>
+          <w:sz w:val="20"/>
+          <w:szCs w:val="20"/>
+          <w:lang w:val="en-GB"/>
+        </w:rPr>
+        <w:t xml:space="preserve">you </w:t>
+      </w:r>
+      <w:r>
+        <w:rPr>
+          <w:sz w:val="20"/>
+          <w:szCs w:val="20"/>
+          <w:lang w:val="en-GB"/>
+        </w:rPr>
+        <w:t>to share activities</w:t>
       </w:r>
     </w:p>
     <w:p>
@@ -1114,7 +1344,369 @@
           <w:ilvl w:val="0"/>
           <w:numId w:val="7"/>
         </w:numPr>
-        <w:rPr>
+        <w:spacing w:line="240" w:lineRule="auto"/>
+        <w:rPr>
+          <w:sz w:val="20"/>
+          <w:szCs w:val="20"/>
+          <w:lang w:val="en-GB"/>
+        </w:rPr>
+      </w:pPr>
+      <w:r>
+        <w:rPr>
+          <w:sz w:val="20"/>
+          <w:szCs w:val="20"/>
+          <w:lang w:val="en-GB"/>
+        </w:rPr>
+        <w:t>S</w:t>
+      </w:r>
+      <w:r>
+        <w:rPr>
+          <w:sz w:val="20"/>
+          <w:szCs w:val="20"/>
+          <w:lang w:val="en-GB"/>
+        </w:rPr>
+        <w:t>tatistics o</w:t>
+      </w:r>
+      <w:r>
+        <w:rPr>
+          <w:sz w:val="20"/>
+          <w:szCs w:val="20"/>
+          <w:lang w:val="en-GB"/>
+        </w:rPr>
+        <w:t>n</w:t>
+      </w:r>
+      <w:r>
+        <w:rPr>
+          <w:sz w:val="20"/>
+          <w:szCs w:val="20"/>
+          <w:lang w:val="en-GB"/>
+        </w:rPr>
+        <w:t xml:space="preserve"> your training</w:t>
+      </w:r>
+      <w:r>
+        <w:rPr>
+          <w:sz w:val="20"/>
+          <w:szCs w:val="20"/>
+          <w:lang w:val="en-GB"/>
+        </w:rPr>
+        <w:t xml:space="preserve"> and fitness</w:t>
+      </w:r>
+    </w:p>
+    <w:p>
+      <w:pPr>
+        <w:pStyle w:val="Paragraphedeliste"/>
+        <w:numPr>
+          <w:ilvl w:val="0"/>
+          <w:numId w:val="7"/>
+        </w:numPr>
+        <w:spacing w:line="240" w:lineRule="auto"/>
+        <w:rPr>
+          <w:sz w:val="20"/>
+          <w:szCs w:val="20"/>
+          <w:lang w:val="en-GB"/>
+        </w:rPr>
+      </w:pPr>
+      <w:r>
+        <w:rPr>
+          <w:sz w:val="20"/>
+          <w:szCs w:val="20"/>
+          <w:lang w:val="en-GB"/>
+        </w:rPr>
+        <w:t>Record a run directly on the app to get the distance run</w:t>
+      </w:r>
+    </w:p>
+    <w:p>
+      <w:pPr>
+        <w:pStyle w:val="Paragraphedeliste"/>
+        <w:numPr>
+          <w:ilvl w:val="0"/>
+          <w:numId w:val="7"/>
+        </w:numPr>
+        <w:spacing w:line="240" w:lineRule="auto"/>
+        <w:rPr>
+          <w:sz w:val="20"/>
+          <w:szCs w:val="20"/>
+          <w:lang w:val="en-GB"/>
+        </w:rPr>
+      </w:pPr>
+      <w:r>
+        <w:rPr>
+          <w:sz w:val="20"/>
+          <w:szCs w:val="20"/>
+          <w:lang w:val="en-GB"/>
+        </w:rPr>
+        <w:t>Explore new places with the heat map</w:t>
+      </w:r>
+    </w:p>
+    <w:p>
+      <w:pPr>
+        <w:pStyle w:val="Paragraphedeliste"/>
+        <w:numPr>
+          <w:ilvl w:val="0"/>
+          <w:numId w:val="7"/>
+        </w:numPr>
+        <w:spacing w:line="240" w:lineRule="auto"/>
+        <w:rPr>
+          <w:sz w:val="20"/>
+          <w:szCs w:val="20"/>
+          <w:lang w:val="en-GB"/>
+        </w:rPr>
+      </w:pPr>
+      <w:r>
+        <w:rPr>
+          <w:sz w:val="20"/>
+          <w:szCs w:val="20"/>
+          <w:lang w:val="en-GB"/>
+        </w:rPr>
+        <w:t xml:space="preserve">Thanks to </w:t>
+      </w:r>
+      <w:r>
+        <w:rPr>
+          <w:sz w:val="20"/>
+          <w:szCs w:val="20"/>
+          <w:lang w:val="en-GB"/>
+        </w:rPr>
+        <w:t>S</w:t>
+      </w:r>
+      <w:r>
+        <w:rPr>
+          <w:sz w:val="20"/>
+          <w:szCs w:val="20"/>
+          <w:lang w:val="en-GB"/>
+        </w:rPr>
+        <w:t>trava segment</w:t>
+      </w:r>
+      <w:r>
+        <w:rPr>
+          <w:sz w:val="20"/>
+          <w:szCs w:val="20"/>
+          <w:lang w:val="en-GB"/>
+        </w:rPr>
+        <w:t>s</w:t>
+      </w:r>
+      <w:r>
+        <w:rPr>
+          <w:sz w:val="20"/>
+          <w:szCs w:val="20"/>
+          <w:lang w:val="en-GB"/>
+        </w:rPr>
+        <w:t>, give your best on a given route and measure yourself against other runners</w:t>
+      </w:r>
+    </w:p>
+    <w:p>
+      <w:pPr>
+        <w:spacing w:line="240" w:lineRule="auto"/>
+        <w:rPr>
+          <w:sz w:val="20"/>
+          <w:szCs w:val="20"/>
+          <w:lang w:val="en-GB"/>
+        </w:rPr>
+      </w:pPr>
+      <w:r>
+        <w:rPr>
+          <w:smallCaps/>
+          <w:sz w:val="20"/>
+          <w:szCs w:val="20"/>
+          <w:lang w:val="en-GB"/>
+        </w:rPr>
+        <w:t>Pain</w:t>
+      </w:r>
+      <w:r>
+        <w:rPr>
+          <w:sz w:val="20"/>
+          <w:szCs w:val="20"/>
+          <w:lang w:val="en-GB"/>
+        </w:rPr>
+        <w:t xml:space="preserve"> </w:t>
+      </w:r>
+      <w:r>
+        <w:rPr>
+          <w:smallCaps/>
+          <w:sz w:val="20"/>
+          <w:szCs w:val="20"/>
+          <w:lang w:val="en-GB"/>
+        </w:rPr>
+        <w:t>relievers</w:t>
+      </w:r>
+    </w:p>
+    <w:p>
+      <w:pPr>
+        <w:pStyle w:val="Paragraphedeliste"/>
+        <w:numPr>
+          <w:ilvl w:val="0"/>
+          <w:numId w:val="7"/>
+        </w:numPr>
+        <w:spacing w:line="240" w:lineRule="auto"/>
+        <w:rPr>
+          <w:sz w:val="20"/>
+          <w:szCs w:val="20"/>
+          <w:lang w:val="en-GB"/>
+        </w:rPr>
+      </w:pPr>
+      <w:r>
+        <w:rPr>
+          <w:sz w:val="20"/>
+          <w:szCs w:val="20"/>
+          <w:lang w:val="en-GB"/>
+        </w:rPr>
+        <w:t>Safe</w:t>
+      </w:r>
+      <w:r>
+        <w:rPr>
+          <w:sz w:val="20"/>
+          <w:szCs w:val="20"/>
+          <w:lang w:val="en-GB"/>
+        </w:rPr>
+        <w:t xml:space="preserve"> online</w:t>
+      </w:r>
+      <w:r>
+        <w:rPr>
+          <w:sz w:val="20"/>
+          <w:szCs w:val="20"/>
+          <w:lang w:val="en-GB"/>
+        </w:rPr>
+        <w:t xml:space="preserve"> storage of training data an</w:t>
+      </w:r>
+      <w:r>
+        <w:rPr>
+          <w:sz w:val="20"/>
+          <w:szCs w:val="20"/>
+          <w:lang w:val="en-GB"/>
+        </w:rPr>
+        <w:t>d</w:t>
+      </w:r>
+      <w:r>
+        <w:rPr>
+          <w:sz w:val="20"/>
+          <w:szCs w:val="20"/>
+          <w:lang w:val="en-GB"/>
+        </w:rPr>
+        <w:t xml:space="preserve"> performances</w:t>
+      </w:r>
+    </w:p>
+    <w:p>
+      <w:pPr>
+        <w:pStyle w:val="Paragraphedeliste"/>
+        <w:numPr>
+          <w:ilvl w:val="0"/>
+          <w:numId w:val="7"/>
+        </w:numPr>
+        <w:spacing w:line="240" w:lineRule="auto"/>
+        <w:rPr>
+          <w:sz w:val="20"/>
+          <w:szCs w:val="20"/>
+          <w:lang w:val="en-GB"/>
+        </w:rPr>
+      </w:pPr>
+      <w:r>
+        <w:rPr>
+          <w:sz w:val="20"/>
+          <w:szCs w:val="20"/>
+          <w:lang w:val="en-GB"/>
+        </w:rPr>
+        <w:t>Route creator</w:t>
+      </w:r>
+      <w:r>
+        <w:rPr>
+          <w:sz w:val="20"/>
+          <w:szCs w:val="20"/>
+          <w:lang w:val="en-GB"/>
+        </w:rPr>
+        <w:t xml:space="preserve"> to make sure you don’t get lost</w:t>
+      </w:r>
+      <w:r>
+        <w:rPr>
+          <w:sz w:val="20"/>
+          <w:szCs w:val="20"/>
+          <w:lang w:val="en-GB"/>
+        </w:rPr>
+        <w:t xml:space="preserve"> in unknown places</w:t>
+      </w:r>
+    </w:p>
+    <w:p>
+      <w:pPr>
+        <w:pStyle w:val="Paragraphedeliste"/>
+        <w:numPr>
+          <w:ilvl w:val="0"/>
+          <w:numId w:val="7"/>
+        </w:numPr>
+        <w:spacing w:line="240" w:lineRule="auto"/>
+        <w:rPr>
+          <w:sz w:val="20"/>
+          <w:szCs w:val="20"/>
+          <w:lang w:val="en-GB"/>
+        </w:rPr>
+        <w:sectPr>
+          <w:type w:val="continuous"/>
+          <w:pgSz w:w="11906" w:h="16838"/>
+          <w:pgMar w:top="1417" w:right="1417" w:bottom="1417" w:left="1417" w:header="708" w:footer="708" w:gutter="0"/>
+          <w:cols w:num="2" w:space="708"/>
+          <w:docGrid w:linePitch="360"/>
+        </w:sectPr>
+      </w:pPr>
+      <w:r>
+        <w:rPr>
+          <w:sz w:val="20"/>
+          <w:szCs w:val="20"/>
+          <w:lang w:val="en-GB"/>
+        </w:rPr>
+        <w:t xml:space="preserve">The displayed </w:t>
+      </w:r>
+      <w:r>
+        <w:rPr>
+          <w:sz w:val="20"/>
+          <w:szCs w:val="20"/>
+          <w:lang w:val="en-GB"/>
+        </w:rPr>
+        <w:t xml:space="preserve">real time </w:t>
+      </w:r>
+      <w:r>
+        <w:rPr>
+          <w:sz w:val="20"/>
+          <w:szCs w:val="20"/>
+          <w:lang w:val="en-GB"/>
+        </w:rPr>
+        <w:t xml:space="preserve">running pace helps managing </w:t>
+      </w:r>
+      <w:r>
+        <w:rPr>
+          <w:sz w:val="20"/>
+          <w:szCs w:val="20"/>
+          <w:lang w:val="en-GB"/>
+        </w:rPr>
+        <w:t>your</w:t>
+      </w:r>
+      <w:r>
+        <w:rPr>
+          <w:sz w:val="20"/>
+          <w:szCs w:val="20"/>
+          <w:lang w:val="en-GB"/>
+        </w:rPr>
+        <w:t xml:space="preserve"> effort</w:t>
+      </w:r>
+      <w:r>
+        <w:rPr>
+          <w:sz w:val="20"/>
+          <w:szCs w:val="20"/>
+          <w:lang w:val="en-GB"/>
+        </w:rPr>
+        <w:t xml:space="preserve"> while recording a ru</w:t>
+      </w:r>
+      <w:r>
+        <w:rPr>
+          <w:sz w:val="20"/>
+          <w:szCs w:val="20"/>
+          <w:lang w:val="en-GB"/>
+        </w:rPr>
+        <w:t>n</w:t>
+      </w:r>
+    </w:p>
+    <w:p>
+      <w:pPr>
+        <w:spacing w:line="240" w:lineRule="auto"/>
+        <w:rPr>
+          <w:sz w:val="20"/>
+          <w:szCs w:val="20"/>
           <w:lang w:val="en-GB"/>
         </w:rPr>
         <w:sectPr>
@@ -1125,22 +1717,38 @@
           <w:docGrid w:linePitch="360"/>
         </w:sectPr>
       </w:pPr>
-      <w:r>
-        <w:rPr>
-          <w:lang w:val="en-GB"/>
-        </w:rPr>
-        <w:t>Make new routes thank to the heat map to run in unknown environment</w:t>
-      </w:r>
-      <w:r>
-        <w:rPr>
-          <w:lang w:val="en-GB"/>
-        </w:rPr>
-        <w:t xml:space="preserve"> to ensure not getting lost</w:t>
-      </w:r>
-    </w:p>
-    <w:p>
-      <w:pPr>
-        <w:rPr>
+    </w:p>
+    <w:p>
+      <w:pPr>
+        <w:pBdr>
+          <w:bottom w:val="single" w:sz="4" w:space="1" w:color="auto"/>
+        </w:pBdr>
+        <w:spacing w:line="240" w:lineRule="auto"/>
+        <w:rPr>
+          <w:smallCaps/>
+          <w:sz w:val="24"/>
+          <w:szCs w:val="24"/>
+          <w:lang w:val="en-GB"/>
+        </w:rPr>
+      </w:pPr>
+      <w:r>
+        <w:rPr>
+          <w:smallCaps/>
+          <w:sz w:val="24"/>
+          <w:szCs w:val="24"/>
+          <w:lang w:val="en-GB"/>
+        </w:rPr>
+        <w:t>Usability evalutation</w:t>
+      </w:r>
+    </w:p>
+    <w:p>
+      <w:pPr>
+        <w:spacing w:line="240" w:lineRule="auto"/>
+        <w:rPr>
+          <w:b/>
+          <w:bCs/>
+          <w:sz w:val="20"/>
+          <w:szCs w:val="20"/>
           <w:lang w:val="en-GB"/>
         </w:rPr>
         <w:sectPr>
@@ -1154,57 +1762,991 @@
     </w:p>
     <w:p>
       <w:pPr>
-        <w:rPr>
-          <w:lang w:val="en-GB"/>
-        </w:rPr>
-      </w:pPr>
-    </w:p>
-    <w:p>
-      <w:pPr>
-        <w:pBdr>
-          <w:bottom w:val="single" w:sz="4" w:space="1" w:color="auto"/>
-        </w:pBdr>
-        <w:rPr>
-          <w:smallCaps/>
-          <w:sz w:val="28"/>
-          <w:szCs w:val="28"/>
-          <w:lang w:val="en-GB"/>
-        </w:rPr>
-      </w:pPr>
-      <w:r>
-        <w:rPr>
-          <w:smallCaps/>
-          <w:sz w:val="28"/>
-          <w:szCs w:val="28"/>
-          <w:lang w:val="en-GB"/>
-        </w:rPr>
-        <w:t>Usability evalutation</w:t>
-      </w:r>
-    </w:p>
-    <w:p>
-      <w:pPr>
+        <w:spacing w:line="240" w:lineRule="auto"/>
+        <w:rPr>
+          <w:sz w:val="20"/>
+          <w:szCs w:val="20"/>
+          <w:lang w:val="en-GB"/>
+        </w:rPr>
+      </w:pPr>
+      <w:r>
+        <w:rPr>
+          <w:sz w:val="20"/>
+          <w:szCs w:val="20"/>
+          <w:lang w:val="en-GB"/>
+        </w:rPr>
+        <w:t>The usability evaluation is performed using the 10 following heuristics:</w:t>
+      </w:r>
+    </w:p>
+    <w:p>
+      <w:pPr>
+        <w:pStyle w:val="Paragraphedeliste"/>
+        <w:numPr>
+          <w:ilvl w:val="0"/>
+          <w:numId w:val="10"/>
+        </w:numPr>
+        <w:spacing w:line="240" w:lineRule="auto"/>
         <w:rPr>
           <w:b/>
           <w:bCs/>
-          <w:lang w:val="en-GB"/>
-        </w:rPr>
-        <w:sectPr>
-          <w:type w:val="continuous"/>
-          <w:pgSz w:w="11906" w:h="16838"/>
-          <w:pgMar w:top="1417" w:right="1417" w:bottom="1417" w:left="1417" w:header="708" w:footer="708" w:gutter="0"/>
-          <w:cols w:space="708"/>
-          <w:docGrid w:linePitch="360"/>
-        </w:sectPr>
-      </w:pPr>
-    </w:p>
-    <w:p>
-      <w:pPr>
+          <w:sz w:val="20"/>
+          <w:szCs w:val="20"/>
+          <w:lang w:val="en-GB"/>
+        </w:rPr>
+      </w:pPr>
+      <w:r>
         <w:rPr>
           <w:b/>
           <w:bCs/>
-          <w:lang w:val="en-GB"/>
-        </w:rPr>
-      </w:pPr>
+          <w:sz w:val="20"/>
+          <w:szCs w:val="20"/>
+          <w:lang w:val="en-GB"/>
+        </w:rPr>
+        <w:t>Visibility of system status:</w:t>
+      </w:r>
+      <w:r>
+        <w:rPr>
+          <w:sz w:val="20"/>
+          <w:szCs w:val="20"/>
+          <w:lang w:val="en-GB"/>
+        </w:rPr>
+        <w:t xml:space="preserve"> </w:t>
+      </w:r>
+      <w:r>
+        <w:rPr>
+          <w:sz w:val="20"/>
+          <w:szCs w:val="20"/>
+          <w:lang w:val="en-GB"/>
+        </w:rPr>
+        <w:t>The user gets notified when something new happens, for instance a new posted activity, kudos (similar to likes)</w:t>
+      </w:r>
+      <w:r>
+        <w:rPr>
+          <w:sz w:val="20"/>
+          <w:szCs w:val="20"/>
+          <w:lang w:val="en-GB"/>
+        </w:rPr>
+        <w:t>, new follower, etc.. A little dot appears on the bell icon and clicking on it displays all latest notifications.</w:t>
+      </w:r>
+    </w:p>
+    <w:p>
+      <w:pPr>
+        <w:pStyle w:val="Paragraphedeliste"/>
+        <w:numPr>
+          <w:ilvl w:val="0"/>
+          <w:numId w:val="10"/>
+        </w:numPr>
+        <w:spacing w:line="240" w:lineRule="auto"/>
+        <w:rPr>
+          <w:b/>
+          <w:bCs/>
+          <w:sz w:val="20"/>
+          <w:szCs w:val="20"/>
+          <w:lang w:val="en-GB"/>
+        </w:rPr>
+      </w:pPr>
+      <w:r>
+        <w:rPr>
+          <w:b/>
+          <w:bCs/>
+          <w:sz w:val="20"/>
+          <w:szCs w:val="20"/>
+          <w:lang w:val="en-GB"/>
+        </w:rPr>
+        <w:t>Match between system and the real world:</w:t>
+      </w:r>
+      <w:r>
+        <w:rPr>
+          <w:sz w:val="20"/>
+          <w:szCs w:val="20"/>
+          <w:lang w:val="en-GB"/>
+        </w:rPr>
+        <w:t xml:space="preserve"> </w:t>
+      </w:r>
+      <w:r>
+        <w:rPr>
+          <w:sz w:val="20"/>
+          <w:szCs w:val="20"/>
+          <w:lang w:val="en-GB"/>
+        </w:rPr>
+        <w:t>Available in 14 languages, all names are chosen to be consistent with reality</w:t>
+      </w:r>
+      <w:r>
+        <w:rPr>
+          <w:sz w:val="20"/>
+          <w:szCs w:val="20"/>
+          <w:lang w:val="en-GB"/>
+        </w:rPr>
+        <w:t xml:space="preserve"> which makes it natural for the user and very </w:t>
+      </w:r>
+      <w:r>
+        <w:rPr>
+          <w:sz w:val="20"/>
+          <w:szCs w:val="20"/>
+          <w:lang w:val="en-GB"/>
+        </w:rPr>
+        <w:t>instinctive</w:t>
+      </w:r>
+      <w:r>
+        <w:rPr>
+          <w:sz w:val="20"/>
+          <w:szCs w:val="20"/>
+          <w:lang w:val="en-GB"/>
+        </w:rPr>
+        <w:t>.</w:t>
+      </w:r>
+    </w:p>
+    <w:p>
+      <w:pPr>
+        <w:pStyle w:val="Paragraphedeliste"/>
+        <w:numPr>
+          <w:ilvl w:val="0"/>
+          <w:numId w:val="10"/>
+        </w:numPr>
+        <w:spacing w:line="240" w:lineRule="auto"/>
+        <w:rPr>
+          <w:b/>
+          <w:bCs/>
+          <w:sz w:val="20"/>
+          <w:szCs w:val="20"/>
+          <w:lang w:val="en-GB"/>
+        </w:rPr>
+      </w:pPr>
+      <w:r>
+        <w:rPr>
+          <w:b/>
+          <w:bCs/>
+          <w:sz w:val="20"/>
+          <w:szCs w:val="20"/>
+          <w:lang w:val="en-GB"/>
+        </w:rPr>
+        <w:t xml:space="preserve">User control and freedom: </w:t>
+      </w:r>
+      <w:r>
+        <w:rPr>
+          <w:sz w:val="20"/>
+          <w:szCs w:val="20"/>
+          <w:lang w:val="en-GB"/>
+        </w:rPr>
+        <w:t>When choosing a function from the main screen, an arrow pointing to the left appears so that the user can easily exit an</w:t>
+      </w:r>
+      <w:r>
+        <w:rPr>
+          <w:sz w:val="20"/>
+          <w:szCs w:val="20"/>
+          <w:lang w:val="en-GB"/>
+        </w:rPr>
+        <w:t>y</w:t>
+      </w:r>
+      <w:r>
+        <w:rPr>
+          <w:sz w:val="20"/>
+          <w:szCs w:val="20"/>
+          <w:lang w:val="en-GB"/>
+        </w:rPr>
+        <w:t xml:space="preserve"> unwanted state.</w:t>
+      </w:r>
+    </w:p>
+    <w:p>
+      <w:pPr>
+        <w:pStyle w:val="Paragraphedeliste"/>
+        <w:numPr>
+          <w:ilvl w:val="0"/>
+          <w:numId w:val="10"/>
+        </w:numPr>
+        <w:spacing w:line="240" w:lineRule="auto"/>
+        <w:rPr>
+          <w:b/>
+          <w:bCs/>
+          <w:sz w:val="20"/>
+          <w:szCs w:val="20"/>
+          <w:lang w:val="en-GB"/>
+        </w:rPr>
+      </w:pPr>
+      <w:r>
+        <w:rPr>
+          <w:b/>
+          <w:bCs/>
+          <w:sz w:val="20"/>
+          <w:szCs w:val="20"/>
+          <w:lang w:val="en-GB"/>
+        </w:rPr>
+        <w:t>Consistency and standards:</w:t>
+      </w:r>
+      <w:r>
+        <w:rPr>
+          <w:b/>
+          <w:bCs/>
+          <w:sz w:val="20"/>
+          <w:szCs w:val="20"/>
+          <w:lang w:val="en-GB"/>
+        </w:rPr>
+        <w:t xml:space="preserve"> </w:t>
+      </w:r>
+      <w:r>
+        <w:rPr>
+          <w:sz w:val="20"/>
+          <w:szCs w:val="20"/>
+          <w:lang w:val="en-GB"/>
+        </w:rPr>
+        <w:t>T</w:t>
+      </w:r>
+      <w:r>
+        <w:rPr>
+          <w:sz w:val="20"/>
+          <w:szCs w:val="20"/>
+          <w:lang w:val="en-GB"/>
+        </w:rPr>
+        <w:t xml:space="preserve">he equivalent of a "like" is called a </w:t>
+      </w:r>
+      <w:r>
+        <w:rPr>
+          <w:sz w:val="20"/>
+          <w:szCs w:val="20"/>
+          <w:lang w:val="en-GB"/>
+        </w:rPr>
+        <w:t>“</w:t>
+      </w:r>
+      <w:r>
+        <w:rPr>
+          <w:sz w:val="20"/>
+          <w:szCs w:val="20"/>
+          <w:lang w:val="en-GB"/>
+        </w:rPr>
+        <w:t>kudos</w:t>
+      </w:r>
+      <w:r>
+        <w:rPr>
+          <w:sz w:val="20"/>
+          <w:szCs w:val="20"/>
+          <w:lang w:val="en-GB"/>
+        </w:rPr>
+        <w:t>”</w:t>
+      </w:r>
+      <w:r>
+        <w:rPr>
+          <w:sz w:val="20"/>
+          <w:szCs w:val="20"/>
+          <w:lang w:val="en-GB"/>
+        </w:rPr>
+        <w:t xml:space="preserve"> on </w:t>
+      </w:r>
+      <w:r>
+        <w:rPr>
+          <w:sz w:val="20"/>
+          <w:szCs w:val="20"/>
+          <w:lang w:val="en-GB"/>
+        </w:rPr>
+        <w:t>S</w:t>
+      </w:r>
+      <w:r>
+        <w:rPr>
+          <w:sz w:val="20"/>
+          <w:szCs w:val="20"/>
+          <w:lang w:val="en-GB"/>
+        </w:rPr>
+        <w:t>trava</w:t>
+      </w:r>
+      <w:r>
+        <w:rPr>
+          <w:sz w:val="20"/>
+          <w:szCs w:val="20"/>
+          <w:lang w:val="en-GB"/>
+        </w:rPr>
+        <w:t xml:space="preserve">. It is </w:t>
+      </w:r>
+      <w:r>
+        <w:rPr>
+          <w:sz w:val="20"/>
+          <w:szCs w:val="20"/>
+          <w:lang w:val="en-GB"/>
+        </w:rPr>
+        <w:t>not</w:t>
+      </w:r>
+      <w:r>
+        <w:rPr>
+          <w:sz w:val="20"/>
+          <w:szCs w:val="20"/>
+          <w:lang w:val="en-GB"/>
+        </w:rPr>
+        <w:t xml:space="preserve"> </w:t>
+      </w:r>
+      <w:r>
+        <w:rPr>
+          <w:sz w:val="20"/>
+          <w:szCs w:val="20"/>
+          <w:lang w:val="en-GB"/>
+        </w:rPr>
+        <w:t>consistent with standards but has</w:t>
+      </w:r>
+      <w:r>
+        <w:rPr>
+          <w:sz w:val="20"/>
+          <w:szCs w:val="20"/>
+          <w:lang w:val="en-GB"/>
+        </w:rPr>
+        <w:t xml:space="preserve"> a deeper signification</w:t>
+      </w:r>
+      <w:r>
+        <w:rPr>
+          <w:sz w:val="20"/>
+          <w:szCs w:val="20"/>
+          <w:lang w:val="en-GB"/>
+        </w:rPr>
+        <w:t>: i</w:t>
+      </w:r>
+      <w:r>
+        <w:rPr>
+          <w:sz w:val="20"/>
+          <w:szCs w:val="20"/>
+          <w:lang w:val="en-GB"/>
+        </w:rPr>
+        <w:t xml:space="preserve">t </w:t>
+      </w:r>
+      <w:r>
+        <w:rPr>
+          <w:sz w:val="20"/>
+          <w:szCs w:val="20"/>
+          <w:lang w:val="en-GB"/>
+        </w:rPr>
+        <w:t xml:space="preserve">means </w:t>
+      </w:r>
+      <w:r>
+        <w:rPr>
+          <w:sz w:val="20"/>
+          <w:szCs w:val="20"/>
+          <w:lang w:val="en-GB"/>
+        </w:rPr>
+        <w:t>from Greek</w:t>
+      </w:r>
+      <w:r>
+        <w:rPr>
+          <w:sz w:val="20"/>
+          <w:szCs w:val="20"/>
+          <w:lang w:val="en-GB"/>
+        </w:rPr>
+        <w:t xml:space="preserve"> “</w:t>
+      </w:r>
+      <w:r>
+        <w:rPr>
+          <w:sz w:val="20"/>
+          <w:szCs w:val="20"/>
+          <w:lang w:val="en-GB"/>
+        </w:rPr>
+        <w:t>the glory and renown that come from a successful action</w:t>
+      </w:r>
+      <w:r>
+        <w:rPr>
+          <w:sz w:val="20"/>
+          <w:szCs w:val="20"/>
+          <w:lang w:val="en-GB"/>
+        </w:rPr>
+        <w:t>”.</w:t>
+      </w:r>
+    </w:p>
+    <w:p>
+      <w:pPr>
+        <w:pStyle w:val="Paragraphedeliste"/>
+        <w:numPr>
+          <w:ilvl w:val="0"/>
+          <w:numId w:val="10"/>
+        </w:numPr>
+        <w:spacing w:line="240" w:lineRule="auto"/>
+        <w:rPr>
+          <w:b/>
+          <w:bCs/>
+          <w:sz w:val="20"/>
+          <w:szCs w:val="20"/>
+          <w:lang w:val="en-GB"/>
+        </w:rPr>
+      </w:pPr>
+      <w:r>
+        <w:rPr>
+          <w:b/>
+          <w:bCs/>
+          <w:sz w:val="20"/>
+          <w:szCs w:val="20"/>
+          <w:lang w:val="en-GB"/>
+        </w:rPr>
+        <w:t>Error prevention:</w:t>
+      </w:r>
+      <w:r>
+        <w:rPr>
+          <w:b/>
+          <w:bCs/>
+          <w:sz w:val="20"/>
+          <w:szCs w:val="20"/>
+          <w:lang w:val="en-GB"/>
+        </w:rPr>
+        <w:t xml:space="preserve"> </w:t>
+      </w:r>
+      <w:r>
+        <w:rPr>
+          <w:sz w:val="20"/>
+          <w:szCs w:val="20"/>
+          <w:lang w:val="en-GB"/>
+        </w:rPr>
+        <w:t>Pretty good error prevention. For example, w</w:t>
+      </w:r>
+      <w:r>
+        <w:rPr>
+          <w:sz w:val="20"/>
+          <w:szCs w:val="20"/>
+          <w:lang w:val="en-GB"/>
+        </w:rPr>
+        <w:t>hen stopping an activity record, the system doesn’t save the activity directly, is it possible to go back to the recording in the case the button “finish” was pressed by mistake</w:t>
+      </w:r>
+      <w:r>
+        <w:rPr>
+          <w:sz w:val="20"/>
+          <w:szCs w:val="20"/>
+          <w:lang w:val="en-GB"/>
+        </w:rPr>
+        <w:t>.</w:t>
+      </w:r>
+    </w:p>
+    <w:p>
+      <w:pPr>
+        <w:pStyle w:val="Paragraphedeliste"/>
+        <w:numPr>
+          <w:ilvl w:val="0"/>
+          <w:numId w:val="10"/>
+        </w:numPr>
+        <w:spacing w:line="240" w:lineRule="auto"/>
+        <w:rPr>
+          <w:b/>
+          <w:bCs/>
+          <w:sz w:val="20"/>
+          <w:szCs w:val="20"/>
+          <w:lang w:val="en-GB"/>
+        </w:rPr>
+      </w:pPr>
+      <w:r>
+        <w:rPr>
+          <w:b/>
+          <w:bCs/>
+          <w:sz w:val="20"/>
+          <w:szCs w:val="20"/>
+          <w:lang w:val="en-GB"/>
+        </w:rPr>
+        <w:t>Recognition rather than recall:</w:t>
+      </w:r>
+      <w:r>
+        <w:rPr>
+          <w:b/>
+          <w:bCs/>
+          <w:sz w:val="20"/>
+          <w:szCs w:val="20"/>
+          <w:lang w:val="en-GB"/>
+        </w:rPr>
+        <w:t xml:space="preserve"> </w:t>
+      </w:r>
+      <w:r>
+        <w:rPr>
+          <w:sz w:val="20"/>
+          <w:szCs w:val="20"/>
+          <w:lang w:val="en-GB"/>
+        </w:rPr>
+        <w:t xml:space="preserve">This could be improved. Once a setting was modified, </w:t>
+      </w:r>
+      <w:r>
+        <w:rPr>
+          <w:sz w:val="20"/>
+          <w:szCs w:val="20"/>
+          <w:lang w:val="en-GB"/>
+        </w:rPr>
+        <w:t>for instance</w:t>
+      </w:r>
+      <w:r>
+        <w:rPr>
+          <w:sz w:val="20"/>
+          <w:szCs w:val="20"/>
+          <w:lang w:val="en-GB"/>
+        </w:rPr>
+        <w:t xml:space="preserve"> the contact synchronisation, the only way to retrieve it is to </w:t>
+      </w:r>
+      <w:r>
+        <w:rPr>
+          <w:sz w:val="20"/>
+          <w:szCs w:val="20"/>
+          <w:lang w:val="en-GB"/>
+        </w:rPr>
+        <w:t xml:space="preserve">return to </w:t>
+      </w:r>
+      <w:r>
+        <w:rPr>
+          <w:sz w:val="20"/>
+          <w:szCs w:val="20"/>
+          <w:lang w:val="en-GB"/>
+        </w:rPr>
+        <w:t>the settings.</w:t>
+      </w:r>
+    </w:p>
+    <w:p>
+      <w:pPr>
+        <w:pStyle w:val="Paragraphedeliste"/>
+        <w:numPr>
+          <w:ilvl w:val="0"/>
+          <w:numId w:val="10"/>
+        </w:numPr>
+        <w:spacing w:line="240" w:lineRule="auto"/>
+        <w:rPr>
+          <w:b/>
+          <w:bCs/>
+          <w:sz w:val="20"/>
+          <w:szCs w:val="20"/>
+          <w:lang w:val="en-GB"/>
+        </w:rPr>
+      </w:pPr>
+      <w:r>
+        <w:rPr>
+          <w:b/>
+          <w:bCs/>
+          <w:sz w:val="20"/>
+          <w:szCs w:val="20"/>
+          <w:lang w:val="en-GB"/>
+        </w:rPr>
+        <w:t>Flexibility and efficiency of use:</w:t>
+      </w:r>
+      <w:r>
+        <w:rPr>
+          <w:b/>
+          <w:bCs/>
+          <w:sz w:val="20"/>
+          <w:szCs w:val="20"/>
+          <w:lang w:val="en-GB"/>
+        </w:rPr>
+        <w:t xml:space="preserve"> </w:t>
+      </w:r>
+      <w:r>
+        <w:rPr>
+          <w:sz w:val="20"/>
+          <w:szCs w:val="20"/>
+          <w:lang w:val="en-GB"/>
+        </w:rPr>
+        <w:t>The platform has not much potential of “efficiency improvement and is not very flexible. However, its simplicity and ease of use makes it naturally efficient.</w:t>
+      </w:r>
+    </w:p>
+    <w:p>
+      <w:pPr>
+        <w:pStyle w:val="Paragraphedeliste"/>
+        <w:numPr>
+          <w:ilvl w:val="0"/>
+          <w:numId w:val="10"/>
+        </w:numPr>
+        <w:spacing w:line="240" w:lineRule="auto"/>
+        <w:rPr>
+          <w:b/>
+          <w:bCs/>
+          <w:sz w:val="20"/>
+          <w:szCs w:val="20"/>
+          <w:lang w:val="en-GB"/>
+        </w:rPr>
+      </w:pPr>
+      <w:r>
+        <w:rPr>
+          <w:b/>
+          <w:bCs/>
+          <w:sz w:val="20"/>
+          <w:szCs w:val="20"/>
+          <w:lang w:val="en-GB"/>
+        </w:rPr>
+        <w:t>Aesthetic and minimalist design:</w:t>
+      </w:r>
+      <w:r>
+        <w:rPr>
+          <w:b/>
+          <w:bCs/>
+          <w:sz w:val="20"/>
+          <w:szCs w:val="20"/>
+          <w:lang w:val="en-GB"/>
+        </w:rPr>
+        <w:t xml:space="preserve"> </w:t>
+      </w:r>
+      <w:r>
+        <w:rPr>
+          <w:sz w:val="20"/>
+          <w:szCs w:val="20"/>
+          <w:lang w:val="en-GB"/>
+        </w:rPr>
+        <w:t xml:space="preserve">The whole app is </w:t>
+      </w:r>
+      <w:r>
+        <w:rPr>
+          <w:sz w:val="20"/>
+          <w:szCs w:val="20"/>
+          <w:lang w:val="en-GB"/>
+        </w:rPr>
+        <w:t>parsimonious</w:t>
+      </w:r>
+      <w:r>
+        <w:rPr>
+          <w:sz w:val="20"/>
+          <w:szCs w:val="20"/>
+          <w:lang w:val="en-GB"/>
+        </w:rPr>
+        <w:t xml:space="preserve"> </w:t>
+      </w:r>
+      <w:r>
+        <w:rPr>
+          <w:sz w:val="20"/>
+          <w:szCs w:val="20"/>
+          <w:lang w:val="en-GB"/>
+        </w:rPr>
+        <w:t>and doesn’t clutter the screen unnecessarily</w:t>
+      </w:r>
+      <w:r>
+        <w:rPr>
+          <w:sz w:val="20"/>
+          <w:szCs w:val="20"/>
+          <w:lang w:val="en-GB"/>
+        </w:rPr>
+        <w:t xml:space="preserve"> with a </w:t>
+      </w:r>
+      <w:r>
+        <w:rPr>
+          <w:sz w:val="20"/>
+          <w:szCs w:val="20"/>
+          <w:lang w:val="en-GB"/>
+        </w:rPr>
+        <w:t xml:space="preserve">minimalist </w:t>
+      </w:r>
+      <w:r>
+        <w:rPr>
+          <w:sz w:val="20"/>
+          <w:szCs w:val="20"/>
+          <w:lang w:val="en-GB"/>
+        </w:rPr>
+        <w:t>design.</w:t>
+      </w:r>
+    </w:p>
+    <w:p>
+      <w:pPr>
+        <w:pStyle w:val="Paragraphedeliste"/>
+        <w:numPr>
+          <w:ilvl w:val="0"/>
+          <w:numId w:val="10"/>
+        </w:numPr>
+        <w:spacing w:line="240" w:lineRule="auto"/>
+        <w:rPr>
+          <w:b/>
+          <w:bCs/>
+          <w:sz w:val="20"/>
+          <w:szCs w:val="20"/>
+          <w:lang w:val="en-GB"/>
+        </w:rPr>
+      </w:pPr>
+      <w:r>
+        <w:rPr>
+          <w:b/>
+          <w:bCs/>
+          <w:sz w:val="20"/>
+          <w:szCs w:val="20"/>
+          <w:lang w:val="en-GB"/>
+        </w:rPr>
+        <w:t>Help users recognize, diagnose, and recover from errors:</w:t>
+      </w:r>
+      <w:r>
+        <w:rPr>
+          <w:b/>
+          <w:bCs/>
+          <w:sz w:val="20"/>
+          <w:szCs w:val="20"/>
+          <w:lang w:val="en-GB"/>
+        </w:rPr>
+        <w:t xml:space="preserve"> </w:t>
+      </w:r>
+      <w:r>
+        <w:rPr>
+          <w:sz w:val="20"/>
+          <w:szCs w:val="20"/>
+          <w:lang w:val="en-GB"/>
+        </w:rPr>
+        <w:t>The error messages are in plain text and clearly explained (</w:t>
+      </w:r>
+      <w:r>
+        <w:rPr>
+          <w:sz w:val="20"/>
+          <w:szCs w:val="20"/>
+          <w:lang w:val="en-GB"/>
+        </w:rPr>
+        <w:t>e</w:t>
+      </w:r>
+      <w:r>
+        <w:rPr>
+          <w:sz w:val="20"/>
+          <w:szCs w:val="20"/>
+          <w:lang w:val="en-GB"/>
+        </w:rPr>
+        <w:t>xample: “</w:t>
+      </w:r>
+      <w:r>
+        <w:rPr>
+          <w:sz w:val="20"/>
+          <w:szCs w:val="20"/>
+          <w:lang w:val="en-GB"/>
+        </w:rPr>
+        <w:t>Activity Syncing Issues and Incorrect Start Times Due to GPS Rollovers</w:t>
+      </w:r>
+      <w:r>
+        <w:rPr>
+          <w:sz w:val="20"/>
+          <w:szCs w:val="20"/>
+          <w:lang w:val="en-GB"/>
+        </w:rPr>
+        <w:t>”)</w:t>
+      </w:r>
+      <w:r>
+        <w:rPr>
+          <w:sz w:val="20"/>
+          <w:szCs w:val="20"/>
+          <w:lang w:val="en-GB"/>
+        </w:rPr>
+        <w:t>.</w:t>
+      </w:r>
+    </w:p>
+    <w:p>
+      <w:pPr>
+        <w:pStyle w:val="Paragraphedeliste"/>
+        <w:numPr>
+          <w:ilvl w:val="0"/>
+          <w:numId w:val="10"/>
+        </w:numPr>
+        <w:spacing w:line="240" w:lineRule="auto"/>
+        <w:rPr>
+          <w:b/>
+          <w:bCs/>
+          <w:sz w:val="20"/>
+          <w:szCs w:val="20"/>
+          <w:lang w:val="en-GB"/>
+        </w:rPr>
+      </w:pPr>
+      <w:r>
+        <w:rPr>
+          <w:b/>
+          <w:bCs/>
+          <w:sz w:val="20"/>
+          <w:szCs w:val="20"/>
+          <w:lang w:val="en-GB"/>
+        </w:rPr>
+        <w:t>Help and documentation:</w:t>
+      </w:r>
+      <w:r>
+        <w:rPr>
+          <w:b/>
+          <w:bCs/>
+          <w:sz w:val="20"/>
+          <w:szCs w:val="20"/>
+          <w:lang w:val="en-GB"/>
+        </w:rPr>
+        <w:t xml:space="preserve"> </w:t>
+      </w:r>
+      <w:r>
+        <w:rPr>
+          <w:sz w:val="20"/>
+          <w:szCs w:val="20"/>
+          <w:lang w:val="en-GB"/>
+        </w:rPr>
+        <w:t>F</w:t>
+      </w:r>
+      <w:r>
+        <w:rPr>
+          <w:sz w:val="20"/>
+          <w:szCs w:val="20"/>
+          <w:lang w:val="en-GB"/>
+        </w:rPr>
+        <w:t>AQ</w:t>
+      </w:r>
+      <w:r>
+        <w:rPr>
+          <w:sz w:val="20"/>
+          <w:szCs w:val="20"/>
+          <w:lang w:val="en-GB"/>
+        </w:rPr>
+        <w:t xml:space="preserve"> and </w:t>
+      </w:r>
+      <w:r>
+        <w:rPr>
+          <w:sz w:val="20"/>
+          <w:szCs w:val="20"/>
+          <w:lang w:val="en-GB"/>
+        </w:rPr>
+        <w:t>support</w:t>
+      </w:r>
+      <w:r>
+        <w:rPr>
+          <w:sz w:val="20"/>
+          <w:szCs w:val="20"/>
+          <w:lang w:val="en-GB"/>
+        </w:rPr>
+        <w:t xml:space="preserve"> </w:t>
+      </w:r>
+      <w:r>
+        <w:rPr>
+          <w:sz w:val="20"/>
+          <w:szCs w:val="20"/>
+          <w:lang w:val="en-GB"/>
+        </w:rPr>
+        <w:t xml:space="preserve">are </w:t>
+      </w:r>
+      <w:r>
+        <w:rPr>
+          <w:sz w:val="20"/>
+          <w:szCs w:val="20"/>
+          <w:lang w:val="en-GB"/>
+        </w:rPr>
+        <w:t>easily accessible in the settings.</w:t>
+      </w:r>
+      <w:r>
+        <w:rPr>
+          <w:sz w:val="20"/>
+          <w:szCs w:val="20"/>
+          <w:lang w:val="en-GB"/>
+        </w:rPr>
+        <w:t xml:space="preserve"> The support articles are very complete.</w:t>
+      </w:r>
+    </w:p>
+    <w:p>
+      <w:pPr>
+        <w:spacing w:line="240" w:lineRule="auto"/>
+        <w:rPr>
+          <w:sz w:val="20"/>
+          <w:szCs w:val="20"/>
+          <w:lang w:val="en-GB"/>
+        </w:rPr>
+      </w:pPr>
+    </w:p>
+    <w:p>
+      <w:pPr>
+        <w:spacing w:line="240" w:lineRule="auto"/>
+        <w:rPr>
+          <w:b/>
+          <w:bCs/>
+          <w:sz w:val="20"/>
+          <w:szCs w:val="20"/>
+          <w:lang w:val="en-GB"/>
+        </w:rPr>
+      </w:pPr>
+      <w:r>
+        <w:rPr>
+          <w:sz w:val="20"/>
+          <w:szCs w:val="20"/>
+          <w:lang w:val="en-GB"/>
+        </w:rPr>
+        <w:t xml:space="preserve">Finally, Strava is </w:t>
+      </w:r>
+      <w:r>
+        <w:rPr>
+          <w:sz w:val="20"/>
+          <w:szCs w:val="20"/>
+          <w:lang w:val="en-GB"/>
+        </w:rPr>
+        <w:t>a</w:t>
+      </w:r>
+      <w:r>
+        <w:rPr>
+          <w:sz w:val="20"/>
+          <w:szCs w:val="20"/>
+          <w:lang w:val="en-GB"/>
+        </w:rPr>
+        <w:t xml:space="preserve"> </w:t>
+      </w:r>
+      <w:r>
+        <w:rPr>
+          <w:sz w:val="20"/>
+          <w:szCs w:val="20"/>
+          <w:lang w:val="en-GB"/>
+        </w:rPr>
+        <w:t>platform</w:t>
+      </w:r>
+      <w:r>
+        <w:rPr>
+          <w:sz w:val="20"/>
+          <w:szCs w:val="20"/>
+          <w:lang w:val="en-GB"/>
+        </w:rPr>
+        <w:t xml:space="preserve"> that </w:t>
+      </w:r>
+      <w:r>
+        <w:rPr>
+          <w:sz w:val="20"/>
+          <w:szCs w:val="20"/>
+          <w:lang w:val="en-GB"/>
+        </w:rPr>
+        <w:t>that encourages the practice of sports through a sense of community for users</w:t>
+      </w:r>
+      <w:r>
+        <w:rPr>
+          <w:sz w:val="20"/>
+          <w:szCs w:val="20"/>
+          <w:lang w:val="en-GB"/>
+        </w:rPr>
+        <w:t>. Its minimalist design makes it easy to handle.</w:t>
+      </w:r>
+      <w:r>
+        <w:rPr>
+          <w:sz w:val="20"/>
+          <w:szCs w:val="20"/>
+          <w:lang w:val="en-GB"/>
+        </w:rPr>
+        <w:t xml:space="preserve"> It offers simple but </w:t>
+      </w:r>
+      <w:r>
+        <w:rPr>
+          <w:sz w:val="20"/>
+          <w:szCs w:val="20"/>
+          <w:lang w:val="en-GB"/>
+        </w:rPr>
+        <w:t>crucial function</w:t>
+      </w:r>
+      <w:r>
+        <w:rPr>
+          <w:sz w:val="20"/>
+          <w:szCs w:val="20"/>
+          <w:lang w:val="en-GB"/>
+        </w:rPr>
+        <w:t>s</w:t>
+      </w:r>
+      <w:r>
+        <w:rPr>
+          <w:sz w:val="20"/>
+          <w:szCs w:val="20"/>
+          <w:lang w:val="en-GB"/>
+        </w:rPr>
+        <w:t xml:space="preserve"> to the practice of running in particular</w:t>
+      </w:r>
+      <w:r>
+        <w:rPr>
+          <w:sz w:val="20"/>
+          <w:szCs w:val="20"/>
+          <w:lang w:val="en-GB"/>
+        </w:rPr>
+        <w:t>.</w:t>
+      </w:r>
+      <w:r>
+        <w:rPr>
+          <w:sz w:val="20"/>
+          <w:szCs w:val="20"/>
+          <w:lang w:val="en-GB"/>
+        </w:rPr>
+        <w:t xml:space="preserve"> Overall, it</w:t>
+      </w:r>
+      <w:r>
+        <w:rPr>
+          <w:sz w:val="20"/>
+          <w:szCs w:val="20"/>
+          <w:lang w:val="en-GB"/>
+        </w:rPr>
+        <w:t xml:space="preserve"> is a sound application in its principle, its development, and its use</w:t>
+      </w:r>
+      <w:r>
+        <w:rPr>
+          <w:sz w:val="20"/>
+          <w:szCs w:val="20"/>
+          <w:lang w:val="en-GB"/>
+        </w:rPr>
+        <w:t>.</w:t>
+      </w:r>
     </w:p>
     <w:sectPr>
       <w:type w:val="continuous"/>
@@ -1295,6 +2837,92 @@
 <file path=word/numbering.xml><?xml version="1.0" encoding="utf-8"?>
 <w:numbering xmlns:wpc="http://schemas.microsoft.com/office/word/2010/wordprocessingCanvas" xmlns:cx="http://schemas.microsoft.com/office/drawing/2014/chartex" xmlns:cx1="http://schemas.microsoft.com/office/drawing/2015/9/8/chartex" xmlns:cx2="http://schemas.microsoft.com/office/drawing/2015/10/21/chartex" xmlns:cx3="http://schemas.microsoft.com/office/drawing/2016/5/9/chartex" xmlns:cx4="http://schemas.microsoft.com/office/drawing/2016/5/10/chartex" xmlns:cx5="http://schemas.microsoft.com/office/drawing/2016/5/11/chartex" xmlns:cx6="http://schemas.microsoft.com/office/drawing/2016/5/12/chartex" xmlns:cx7="http://schemas.microsoft.com/office/drawing/2016/5/13/chartex" xmlns:cx8="http://schemas.microsoft.com/office/drawing/2016/5/14/chartex" xmlns:mc="http://schemas.openxmlformats.org/markup-compatibility/2006" xmlns:aink="http://schemas.microsoft.com/office/drawing/2016/ink" xmlns:am3d="http://schemas.microsoft.com/office/drawing/2017/model3d" xmlns:o="urn:schemas-microsoft-com:office:office" xmlns:r="http://schemas.openxmlformats.org/officeDocument/2006/relationships" xmlns:m="http://schemas.openxmlformats.org/officeDocument/2006/math" xmlns:v="urn:schemas-microsoft-com:vml" xmlns:wp14="http://schemas.microsoft.com/office/word/2010/wordprocessingDrawing" xmlns:wp="http://schemas.openxmlformats.org/drawingml/2006/wordprocessingDrawing" xmlns:w10="urn:schemas-microsoft-com:office:word" xmlns:w="http://schemas.openxmlformats.org/wordprocessingml/2006/main" xmlns:w14="http://schemas.microsoft.com/office/word/2010/wordml" xmlns:w15="http://schemas.microsoft.com/office/word/2012/wordml" xmlns:w16cex="http://schemas.microsoft.com/office/word/2018/wordml/cex" xmlns:w16cid="http://schemas.microsoft.com/office/word/2016/wordml/cid" xmlns:w16="http://schemas.microsoft.com/office/word/2018/wordml" xmlns:w16sdtdh="http://schemas.microsoft.com/office/word/2020/wordml/sdtdatahash" xmlns:w16se="http://schemas.microsoft.com/office/word/2015/wordml/symex" xmlns:wpg="http://schemas.microsoft.com/office/word/2010/wordprocessingGroup" xmlns:wpi="http://schemas.microsoft.com/office/word/2010/wordprocessingInk" xmlns:wne="http://schemas.microsoft.com/office/word/2006/wordml" xmlns:wps="http://schemas.microsoft.com/office/word/2010/wordprocessingShape" mc:Ignorable="w14 w15 w16se w16cid w16 w16cex w16sdtdh wp14">
   <w:abstractNum w:abstractNumId="0" w15:restartNumberingAfterBreak="0">
+    <w:nsid w:val="09B1086A"/>
+    <w:multiLevelType w:val="hybridMultilevel"/>
+    <w:tmpl w:val="D1E25054"/>
+    <w:lvl w:ilvl="0" w:tplc="100C000F">
+      <w:start w:val="1"/>
+      <w:numFmt w:val="decimal"/>
+      <w:lvlText w:val="%1."/>
+      <w:lvlJc w:val="left"/>
+      <w:pPr>
+        <w:ind w:left="720" w:hanging="360"/>
+      </w:pPr>
+    </w:lvl>
+    <w:lvl w:ilvl="1" w:tplc="100C0019" w:tentative="1">
+      <w:start w:val="1"/>
+      <w:numFmt w:val="lowerLetter"/>
+      <w:lvlText w:val="%2."/>
+      <w:lvlJc w:val="left"/>
+      <w:pPr>
+        <w:ind w:left="1440" w:hanging="360"/>
+      </w:pPr>
+    </w:lvl>
+    <w:lvl w:ilvl="2" w:tplc="100C001B" w:tentative="1">
+      <w:start w:val="1"/>
+      <w:numFmt w:val="lowerRoman"/>
+      <w:lvlText w:val="%3."/>
+      <w:lvlJc w:val="right"/>
+      <w:pPr>
+        <w:ind w:left="2160" w:hanging="180"/>
+      </w:pPr>
+    </w:lvl>
+    <w:lvl w:ilvl="3" w:tplc="100C000F" w:tentative="1">
+      <w:start w:val="1"/>
+      <w:numFmt w:val="decimal"/>
+      <w:lvlText w:val="%4."/>
+      <w:lvlJc w:val="left"/>
+      <w:pPr>
+        <w:ind w:left="2880" w:hanging="360"/>
+      </w:pPr>
+    </w:lvl>
+    <w:lvl w:ilvl="4" w:tplc="100C0019" w:tentative="1">
+      <w:start w:val="1"/>
+      <w:numFmt w:val="lowerLetter"/>
+      <w:lvlText w:val="%5."/>
+      <w:lvlJc w:val="left"/>
+      <w:pPr>
+        <w:ind w:left="3600" w:hanging="360"/>
+      </w:pPr>
+    </w:lvl>
+    <w:lvl w:ilvl="5" w:tplc="100C001B" w:tentative="1">
+      <w:start w:val="1"/>
+      <w:numFmt w:val="lowerRoman"/>
+      <w:lvlText w:val="%6."/>
+      <w:lvlJc w:val="right"/>
+      <w:pPr>
+        <w:ind w:left="4320" w:hanging="180"/>
+      </w:pPr>
+    </w:lvl>
+    <w:lvl w:ilvl="6" w:tplc="100C000F" w:tentative="1">
+      <w:start w:val="1"/>
+      <w:numFmt w:val="decimal"/>
+      <w:lvlText w:val="%7."/>
+      <w:lvlJc w:val="left"/>
+      <w:pPr>
+        <w:ind w:left="5040" w:hanging="360"/>
+      </w:pPr>
+    </w:lvl>
+    <w:lvl w:ilvl="7" w:tplc="100C0019" w:tentative="1">
+      <w:start w:val="1"/>
+      <w:numFmt w:val="lowerLetter"/>
+      <w:lvlText w:val="%8."/>
+      <w:lvlJc w:val="left"/>
+      <w:pPr>
+        <w:ind w:left="5760" w:hanging="360"/>
+      </w:pPr>
+    </w:lvl>
+    <w:lvl w:ilvl="8" w:tplc="100C001B" w:tentative="1">
+      <w:start w:val="1"/>
+      <w:numFmt w:val="lowerRoman"/>
+      <w:lvlText w:val="%9."/>
+      <w:lvlJc w:val="right"/>
+      <w:pPr>
+        <w:ind w:left="6480" w:hanging="180"/>
+      </w:pPr>
+    </w:lvl>
+  </w:abstractNum>
+  <w:abstractNum w:abstractNumId="1" w15:restartNumberingAfterBreak="0">
     <w:nsid w:val="15BF6802"/>
     <w:multiLevelType w:val="hybridMultilevel"/>
     <w:tmpl w:val="30881F24"/>
@@ -1383,7 +3011,7 @@
       </w:pPr>
     </w:lvl>
   </w:abstractNum>
-  <w:abstractNum w:abstractNumId="1" w15:restartNumberingAfterBreak="0">
+  <w:abstractNum w:abstractNumId="2" w15:restartNumberingAfterBreak="0">
     <w:nsid w:val="24B15EC8"/>
     <w:multiLevelType w:val="hybridMultilevel"/>
     <w:tmpl w:val="DFD6A27C"/>
@@ -1496,7 +3124,7 @@
       </w:rPr>
     </w:lvl>
   </w:abstractNum>
-  <w:abstractNum w:abstractNumId="2" w15:restartNumberingAfterBreak="0">
+  <w:abstractNum w:abstractNumId="3" w15:restartNumberingAfterBreak="0">
     <w:nsid w:val="29E57C8F"/>
     <w:multiLevelType w:val="hybridMultilevel"/>
     <w:tmpl w:val="1152EBBC"/>
@@ -1585,7 +3213,7 @@
       </w:pPr>
     </w:lvl>
   </w:abstractNum>
-  <w:abstractNum w:abstractNumId="3" w15:restartNumberingAfterBreak="0">
+  <w:abstractNum w:abstractNumId="4" w15:restartNumberingAfterBreak="0">
     <w:nsid w:val="2B4826F6"/>
     <w:multiLevelType w:val="hybridMultilevel"/>
     <w:tmpl w:val="B1324396"/>
@@ -1698,7 +3326,120 @@
       </w:rPr>
     </w:lvl>
   </w:abstractNum>
-  <w:abstractNum w:abstractNumId="4" w15:restartNumberingAfterBreak="0">
+  <w:abstractNum w:abstractNumId="5" w15:restartNumberingAfterBreak="0">
+    <w:nsid w:val="342E16BC"/>
+    <w:multiLevelType w:val="hybridMultilevel"/>
+    <w:tmpl w:val="CFDE2430"/>
+    <w:lvl w:ilvl="0" w:tplc="100C0001">
+      <w:start w:val="1"/>
+      <w:numFmt w:val="bullet"/>
+      <w:lvlText w:val=""/>
+      <w:lvlJc w:val="left"/>
+      <w:pPr>
+        <w:ind w:left="720" w:hanging="360"/>
+      </w:pPr>
+      <w:rPr>
+        <w:rFonts w:ascii="Symbol" w:hAnsi="Symbol" w:hint="default"/>
+      </w:rPr>
+    </w:lvl>
+    <w:lvl w:ilvl="1" w:tplc="100C0003" w:tentative="1">
+      <w:start w:val="1"/>
+      <w:numFmt w:val="bullet"/>
+      <w:lvlText w:val="o"/>
+      <w:lvlJc w:val="left"/>
+      <w:pPr>
+        <w:ind w:left="1440" w:hanging="360"/>
+      </w:pPr>
+      <w:rPr>
+        <w:rFonts w:ascii="Courier New" w:hAnsi="Courier New" w:cs="Courier New" w:hint="default"/>
+      </w:rPr>
+    </w:lvl>
+    <w:lvl w:ilvl="2" w:tplc="100C0005" w:tentative="1">
+      <w:start w:val="1"/>
+      <w:numFmt w:val="bullet"/>
+      <w:lvlText w:val=""/>
+      <w:lvlJc w:val="left"/>
+      <w:pPr>
+        <w:ind w:left="2160" w:hanging="360"/>
+      </w:pPr>
+      <w:rPr>
+        <w:rFonts w:ascii="Wingdings" w:hAnsi="Wingdings" w:hint="default"/>
+      </w:rPr>
+    </w:lvl>
+    <w:lvl w:ilvl="3" w:tplc="100C0001" w:tentative="1">
+      <w:start w:val="1"/>
+      <w:numFmt w:val="bullet"/>
+      <w:lvlText w:val=""/>
+      <w:lvlJc w:val="left"/>
+      <w:pPr>
+        <w:ind w:left="2880" w:hanging="360"/>
+      </w:pPr>
+      <w:rPr>
+        <w:rFonts w:ascii="Symbol" w:hAnsi="Symbol" w:hint="default"/>
+      </w:rPr>
+    </w:lvl>
+    <w:lvl w:ilvl="4" w:tplc="100C0003" w:tentative="1">
+      <w:start w:val="1"/>
+      <w:numFmt w:val="bullet"/>
+      <w:lvlText w:val="o"/>
+      <w:lvlJc w:val="left"/>
+      <w:pPr>
+        <w:ind w:left="3600" w:hanging="360"/>
+      </w:pPr>
+      <w:rPr>
+        <w:rFonts w:ascii="Courier New" w:hAnsi="Courier New" w:cs="Courier New" w:hint="default"/>
+      </w:rPr>
+    </w:lvl>
+    <w:lvl w:ilvl="5" w:tplc="100C0005" w:tentative="1">
+      <w:start w:val="1"/>
+      <w:numFmt w:val="bullet"/>
+      <w:lvlText w:val=""/>
+      <w:lvlJc w:val="left"/>
+      <w:pPr>
+        <w:ind w:left="4320" w:hanging="360"/>
+      </w:pPr>
+      <w:rPr>
+        <w:rFonts w:ascii="Wingdings" w:hAnsi="Wingdings" w:hint="default"/>
+      </w:rPr>
+    </w:lvl>
+    <w:lvl w:ilvl="6" w:tplc="100C0001" w:tentative="1">
+      <w:start w:val="1"/>
+      <w:numFmt w:val="bullet"/>
+      <w:lvlText w:val=""/>
+      <w:lvlJc w:val="left"/>
+      <w:pPr>
+        <w:ind w:left="5040" w:hanging="360"/>
+      </w:pPr>
+      <w:rPr>
+        <w:rFonts w:ascii="Symbol" w:hAnsi="Symbol" w:hint="default"/>
+      </w:rPr>
+    </w:lvl>
+    <w:lvl w:ilvl="7" w:tplc="100C0003" w:tentative="1">
+      <w:start w:val="1"/>
+      <w:numFmt w:val="bullet"/>
+      <w:lvlText w:val="o"/>
+      <w:lvlJc w:val="left"/>
+      <w:pPr>
+        <w:ind w:left="5760" w:hanging="360"/>
+      </w:pPr>
+      <w:rPr>
+        <w:rFonts w:ascii="Courier New" w:hAnsi="Courier New" w:cs="Courier New" w:hint="default"/>
+      </w:rPr>
+    </w:lvl>
+    <w:lvl w:ilvl="8" w:tplc="100C0005" w:tentative="1">
+      <w:start w:val="1"/>
+      <w:numFmt w:val="bullet"/>
+      <w:lvlText w:val=""/>
+      <w:lvlJc w:val="left"/>
+      <w:pPr>
+        <w:ind w:left="6480" w:hanging="360"/>
+      </w:pPr>
+      <w:rPr>
+        <w:rFonts w:ascii="Wingdings" w:hAnsi="Wingdings" w:hint="default"/>
+      </w:rPr>
+    </w:lvl>
+  </w:abstractNum>
+  <w:abstractNum w:abstractNumId="6" w15:restartNumberingAfterBreak="0">
     <w:nsid w:val="4A1B3F7D"/>
     <w:multiLevelType w:val="hybridMultilevel"/>
     <w:tmpl w:val="18C46FE0"/>
@@ -1787,7 +3528,7 @@
       </w:pPr>
     </w:lvl>
   </w:abstractNum>
-  <w:abstractNum w:abstractNumId="5" w15:restartNumberingAfterBreak="0">
+  <w:abstractNum w:abstractNumId="7" w15:restartNumberingAfterBreak="0">
     <w:nsid w:val="5D7E7339"/>
     <w:multiLevelType w:val="hybridMultilevel"/>
     <w:tmpl w:val="114E4A4E"/>
@@ -1876,7 +3617,7 @@
       </w:pPr>
     </w:lvl>
   </w:abstractNum>
-  <w:abstractNum w:abstractNumId="6" w15:restartNumberingAfterBreak="0">
+  <w:abstractNum w:abstractNumId="8" w15:restartNumberingAfterBreak="0">
     <w:nsid w:val="722308B7"/>
     <w:multiLevelType w:val="hybridMultilevel"/>
     <w:tmpl w:val="EC44B57A"/>
@@ -1989,26 +3730,121 @@
       </w:rPr>
     </w:lvl>
   </w:abstractNum>
+  <w:abstractNum w:abstractNumId="9" w15:restartNumberingAfterBreak="0">
+    <w:nsid w:val="78756CFE"/>
+    <w:multiLevelType w:val="hybridMultilevel"/>
+    <w:tmpl w:val="16066BA8"/>
+    <w:lvl w:ilvl="0" w:tplc="100C000F">
+      <w:start w:val="1"/>
+      <w:numFmt w:val="decimal"/>
+      <w:lvlText w:val="%1."/>
+      <w:lvlJc w:val="left"/>
+      <w:pPr>
+        <w:ind w:left="720" w:hanging="360"/>
+      </w:pPr>
+    </w:lvl>
+    <w:lvl w:ilvl="1" w:tplc="100C0019" w:tentative="1">
+      <w:start w:val="1"/>
+      <w:numFmt w:val="lowerLetter"/>
+      <w:lvlText w:val="%2."/>
+      <w:lvlJc w:val="left"/>
+      <w:pPr>
+        <w:ind w:left="1440" w:hanging="360"/>
+      </w:pPr>
+    </w:lvl>
+    <w:lvl w:ilvl="2" w:tplc="100C001B" w:tentative="1">
+      <w:start w:val="1"/>
+      <w:numFmt w:val="lowerRoman"/>
+      <w:lvlText w:val="%3."/>
+      <w:lvlJc w:val="right"/>
+      <w:pPr>
+        <w:ind w:left="2160" w:hanging="180"/>
+      </w:pPr>
+    </w:lvl>
+    <w:lvl w:ilvl="3" w:tplc="100C000F" w:tentative="1">
+      <w:start w:val="1"/>
+      <w:numFmt w:val="decimal"/>
+      <w:lvlText w:val="%4."/>
+      <w:lvlJc w:val="left"/>
+      <w:pPr>
+        <w:ind w:left="2880" w:hanging="360"/>
+      </w:pPr>
+    </w:lvl>
+    <w:lvl w:ilvl="4" w:tplc="100C0019" w:tentative="1">
+      <w:start w:val="1"/>
+      <w:numFmt w:val="lowerLetter"/>
+      <w:lvlText w:val="%5."/>
+      <w:lvlJc w:val="left"/>
+      <w:pPr>
+        <w:ind w:left="3600" w:hanging="360"/>
+      </w:pPr>
+    </w:lvl>
+    <w:lvl w:ilvl="5" w:tplc="100C001B" w:tentative="1">
+      <w:start w:val="1"/>
+      <w:numFmt w:val="lowerRoman"/>
+      <w:lvlText w:val="%6."/>
+      <w:lvlJc w:val="right"/>
+      <w:pPr>
+        <w:ind w:left="4320" w:hanging="180"/>
+      </w:pPr>
+    </w:lvl>
+    <w:lvl w:ilvl="6" w:tplc="100C000F" w:tentative="1">
+      <w:start w:val="1"/>
+      <w:numFmt w:val="decimal"/>
+      <w:lvlText w:val="%7."/>
+      <w:lvlJc w:val="left"/>
+      <w:pPr>
+        <w:ind w:left="5040" w:hanging="360"/>
+      </w:pPr>
+    </w:lvl>
+    <w:lvl w:ilvl="7" w:tplc="100C0019" w:tentative="1">
+      <w:start w:val="1"/>
+      <w:numFmt w:val="lowerLetter"/>
+      <w:lvlText w:val="%8."/>
+      <w:lvlJc w:val="left"/>
+      <w:pPr>
+        <w:ind w:left="5760" w:hanging="360"/>
+      </w:pPr>
+    </w:lvl>
+    <w:lvl w:ilvl="8" w:tplc="100C001B" w:tentative="1">
+      <w:start w:val="1"/>
+      <w:numFmt w:val="lowerRoman"/>
+      <w:lvlText w:val="%9."/>
+      <w:lvlJc w:val="right"/>
+      <w:pPr>
+        <w:ind w:left="6480" w:hanging="180"/>
+      </w:pPr>
+    </w:lvl>
+  </w:abstractNum>
   <w:num w:numId="1">
+    <w:abstractNumId w:val="7"/>
+  </w:num>
+  <w:num w:numId="2">
+    <w:abstractNumId w:val="3"/>
+  </w:num>
+  <w:num w:numId="3">
+    <w:abstractNumId w:val="1"/>
+  </w:num>
+  <w:num w:numId="4">
+    <w:abstractNumId w:val="6"/>
+  </w:num>
+  <w:num w:numId="5">
+    <w:abstractNumId w:val="2"/>
+  </w:num>
+  <w:num w:numId="6">
+    <w:abstractNumId w:val="4"/>
+  </w:num>
+  <w:num w:numId="7">
+    <w:abstractNumId w:val="8"/>
+  </w:num>
+  <w:num w:numId="8">
     <w:abstractNumId w:val="5"/>
   </w:num>
-  <w:num w:numId="2">
-    <w:abstractNumId w:val="2"/>
-  </w:num>
-  <w:num w:numId="3">
+  <w:num w:numId="9">
     <w:abstractNumId w:val="0"/>
   </w:num>
-  <w:num w:numId="4">
-    <w:abstractNumId w:val="4"/>
-  </w:num>
-  <w:num w:numId="5">
-    <w:abstractNumId w:val="1"/>
-  </w:num>
-  <w:num w:numId="6">
-    <w:abstractNumId w:val="3"/>
-  </w:num>
-  <w:num w:numId="7">
-    <w:abstractNumId w:val="6"/>
+  <w:num w:numId="10">
+    <w:abstractNumId w:val="9"/>
   </w:num>
 </w:numbering>
 </file>

</xml_diff>